<commit_message>
updated icons and technical skills
</commit_message>
<xml_diff>
--- a/Resume.docx
+++ b/Resume.docx
@@ -16,7 +16,7 @@
         <mc:AlternateContent>
           <mc:Choice Requires="wps">
             <w:drawing>
-              <wp:anchor distT="0" distB="0" distL="114300" distR="114300" simplePos="0" relativeHeight="251660288" behindDoc="1" locked="0" layoutInCell="1" allowOverlap="1" wp14:anchorId="3777A62F" wp14:editId="44CC4772">
+              <wp:anchor distT="0" distB="0" distL="114300" distR="114300" simplePos="0" relativeHeight="251660288" behindDoc="1" locked="0" layoutInCell="1" allowOverlap="1" wp14:anchorId="3777A62F" wp14:editId="0EA3190A">
                 <wp:simplePos x="0" y="0"/>
                 <wp:positionH relativeFrom="page">
                   <wp:posOffset>368300</wp:posOffset>
@@ -170,7 +170,7 @@
                 <v:stroke joinstyle="miter"/>
                 <v:path gradientshapeok="t" o:connecttype="rect"/>
               </v:shapetype>
-              <v:shape id="Text Box 22" o:spid="_x0000_s1026" type="#_x0000_t202" style="position:absolute;margin-left:29pt;margin-top:-11.35pt;width:156.25pt;height:17.7pt;z-index:-251656192;visibility:visible;mso-wrap-style:square;mso-width-percent:0;mso-height-percent:0;mso-wrap-distance-left:9pt;mso-wrap-distance-top:0;mso-wrap-distance-right:9pt;mso-wrap-distance-bottom:0;mso-position-horizontal:absolute;mso-position-horizontal-relative:page;mso-position-vertical:absolute;mso-position-vertical-relative:margin;mso-width-percent:0;mso-height-percent:0;mso-width-relative:page;mso-height-relative:page;v-text-anchor:top" o:gfxdata="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" filled="f" stroked="f">
+              <v:shape id="Text Box 22" o:spid="_x0000_s1026" type="#_x0000_t202" style="position:absolute;margin-left:29pt;margin-top:-11.35pt;width:156.25pt;height:17.7pt;z-index:-251656192;visibility:visible;mso-wrap-style:square;mso-width-percent:0;mso-height-percent:0;mso-wrap-distance-left:9pt;mso-wrap-distance-top:0;mso-wrap-distance-right:9pt;mso-wrap-distance-bottom:0;mso-position-horizontal:absolute;mso-position-horizontal-relative:page;mso-position-vertical:absolute;mso-position-vertical-relative:margin;mso-width-percent:0;mso-height-percent:0;mso-width-relative:page;mso-height-relative:page;v-text-anchor:top" o:gfxdata="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" filled="f" stroked="f">
                 <v:textbox inset="0,0,0,0">
                   <w:txbxContent>
                     <w:p>
@@ -1241,7 +1241,7 @@
         <mc:AlternateContent>
           <mc:Choice Requires="wps">
             <w:drawing>
-              <wp:anchor distT="0" distB="0" distL="114300" distR="114300" simplePos="0" relativeHeight="251738112" behindDoc="1" locked="0" layoutInCell="1" allowOverlap="1" wp14:anchorId="4F1DA49E" wp14:editId="7D849C95">
+              <wp:anchor distT="0" distB="0" distL="114300" distR="114300" simplePos="0" relativeHeight="251738112" behindDoc="1" locked="0" layoutInCell="1" allowOverlap="1" wp14:anchorId="4F1DA49E" wp14:editId="401F229E">
                 <wp:simplePos x="0" y="0"/>
                 <wp:positionH relativeFrom="margin">
                   <wp:posOffset>2691130</wp:posOffset>
@@ -1489,7 +1489,7 @@
           </mc:Choice>
           <mc:Fallback>
             <w:pict>
-              <v:shape w14:anchorId="4F1DA49E" id="Text Box 32" o:spid="_x0000_s1030" type="#_x0000_t202" style="position:absolute;margin-left:211.9pt;margin-top:713pt;width:334.05pt;height:106.6pt;z-index:-251578368;visibility:visible;mso-wrap-style:square;mso-width-percent:0;mso-height-percent:0;mso-wrap-distance-left:9pt;mso-wrap-distance-top:0;mso-wrap-distance-right:9pt;mso-wrap-distance-bottom:0;mso-position-horizontal:absolute;mso-position-horizontal-relative:margin;mso-position-vertical:absolute;mso-position-vertical-relative:page;mso-width-percent:0;mso-height-percent:0;mso-width-relative:page;mso-height-relative:page;v-text-anchor:top" o:gfxdata="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" filled="f" stroked="f">
+              <v:shape w14:anchorId="4F1DA49E" id="Text Box 32" o:spid="_x0000_s1030" type="#_x0000_t202" style="position:absolute;margin-left:211.9pt;margin-top:713pt;width:334.05pt;height:106.6pt;z-index:-251578368;visibility:visible;mso-wrap-style:square;mso-width-percent:0;mso-height-percent:0;mso-wrap-distance-left:9pt;mso-wrap-distance-top:0;mso-wrap-distance-right:9pt;mso-wrap-distance-bottom:0;mso-position-horizontal:absolute;mso-position-horizontal-relative:margin;mso-position-vertical:absolute;mso-position-vertical-relative:page;mso-width-percent:0;mso-height-percent:0;mso-width-relative:page;mso-height-relative:page;v-text-anchor:top" o:gfxdata="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" filled="f" stroked="f">
                 <v:textbox inset="0,0,0,0">
                   <w:txbxContent>
                     <w:p>
@@ -1681,7 +1681,7 @@
         <mc:AlternateContent>
           <mc:Choice Requires="wps">
             <w:drawing>
-              <wp:anchor distT="0" distB="0" distL="114300" distR="114300" simplePos="0" relativeHeight="251737088" behindDoc="0" locked="0" layoutInCell="1" allowOverlap="1" wp14:anchorId="14579C99" wp14:editId="63780CD8">
+              <wp:anchor distT="0" distB="0" distL="114300" distR="114300" simplePos="0" relativeHeight="251737088" behindDoc="0" locked="0" layoutInCell="1" allowOverlap="1" wp14:anchorId="14579C99" wp14:editId="057FD7E0">
                 <wp:simplePos x="0" y="0"/>
                 <wp:positionH relativeFrom="page">
                   <wp:posOffset>3035300</wp:posOffset>
@@ -1750,7 +1750,11 @@
           </mc:Choice>
           <mc:Fallback>
             <w:pict>
-              <v:shape w14:anchorId="44B5AEC9" id="Straight Arrow Connector 31" o:spid="_x0000_s1026" type="#_x0000_t32" style="position:absolute;margin-left:239pt;margin-top:682.65pt;width:333.35pt;height:0;flip:x;z-index:251737088;visibility:visible;mso-wrap-style:square;mso-width-percent:0;mso-height-percent:0;mso-wrap-distance-left:9pt;mso-wrap-distance-top:0;mso-wrap-distance-right:9pt;mso-wrap-distance-bottom:0;mso-position-horizontal:absolute;mso-position-horizontal-relative:page;mso-position-vertical:absolute;mso-position-vertical-relative:text;mso-width-percent:0;mso-height-percent:0;mso-width-relative:page;mso-height-relative:page" o:gfxdata="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" strokecolor="gray [1629]" strokeweight="1pt">
+              <v:shapetype w14:anchorId="55D43DEB" id="_x0000_t32" coordsize="21600,21600" o:spt="32" o:oned="t" path="m,l21600,21600e" filled="f">
+                <v:path arrowok="t" fillok="f" o:connecttype="none"/>
+                <o:lock v:ext="edit" shapetype="t"/>
+              </v:shapetype>
+              <v:shape id="Straight Arrow Connector 31" o:spid="_x0000_s1026" type="#_x0000_t32" style="position:absolute;margin-left:239pt;margin-top:682.65pt;width:333.35pt;height:0;flip:x;z-index:251737088;visibility:visible;mso-wrap-style:square;mso-width-percent:0;mso-height-percent:0;mso-wrap-distance-left:9pt;mso-wrap-distance-top:0;mso-wrap-distance-right:9pt;mso-wrap-distance-bottom:0;mso-position-horizontal:absolute;mso-position-horizontal-relative:page;mso-position-vertical:absolute;mso-position-vertical-relative:text;mso-width-percent:0;mso-height-percent:0;mso-width-relative:page;mso-height-relative:page" o:gfxdata="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" strokecolor="gray [1629]" strokeweight="1pt">
                 <v:stroke joinstyle="miter"/>
                 <w10:wrap anchorx="page"/>
               </v:shape>
@@ -1765,7 +1769,7 @@
         <mc:AlternateContent>
           <mc:Choice Requires="wps">
             <w:drawing>
-              <wp:anchor distT="0" distB="0" distL="114300" distR="114300" simplePos="0" relativeHeight="251736064" behindDoc="1" locked="0" layoutInCell="1" allowOverlap="1" wp14:anchorId="642CF47E" wp14:editId="0F91991B">
+              <wp:anchor distT="0" distB="0" distL="114300" distR="114300" simplePos="0" relativeHeight="251736064" behindDoc="1" locked="0" layoutInCell="1" allowOverlap="1" wp14:anchorId="642CF47E" wp14:editId="14896300">
                 <wp:simplePos x="0" y="0"/>
                 <wp:positionH relativeFrom="page">
                   <wp:posOffset>3014980</wp:posOffset>
@@ -1862,7 +1866,7 @@
           </mc:Choice>
           <mc:Fallback>
             <w:pict>
-              <v:shape w14:anchorId="642CF47E" id="Text Box 30" o:spid="_x0000_s1031" type="#_x0000_t202" style="position:absolute;margin-left:237.4pt;margin-top:691.3pt;width:112.2pt;height:18.6pt;z-index:-251580416;visibility:visible;mso-wrap-style:square;mso-width-percent:0;mso-height-percent:0;mso-wrap-distance-left:9pt;mso-wrap-distance-top:0;mso-wrap-distance-right:9pt;mso-wrap-distance-bottom:0;mso-position-horizontal:absolute;mso-position-horizontal-relative:page;mso-position-vertical:absolute;mso-position-vertical-relative:page;mso-width-percent:0;mso-height-percent:0;mso-width-relative:page;mso-height-relative:page;v-text-anchor:top" o:gfxdata="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" filled="f" stroked="f">
+              <v:shape w14:anchorId="642CF47E" id="Text Box 30" o:spid="_x0000_s1031" type="#_x0000_t202" style="position:absolute;margin-left:237.4pt;margin-top:691.3pt;width:112.2pt;height:18.6pt;z-index:-251580416;visibility:visible;mso-wrap-style:square;mso-width-percent:0;mso-height-percent:0;mso-wrap-distance-left:9pt;mso-wrap-distance-top:0;mso-wrap-distance-right:9pt;mso-wrap-distance-bottom:0;mso-position-horizontal:absolute;mso-position-horizontal-relative:page;mso-position-vertical:absolute;mso-position-vertical-relative:page;mso-width-percent:0;mso-height-percent:0;mso-width-relative:page;mso-height-relative:page;v-text-anchor:top" o:gfxdata="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" filled="f" stroked="f">
                 <v:textbox inset="0,0,0,0">
                   <w:txbxContent>
                     <w:p>
@@ -1904,7 +1908,7 @@
         <mc:AlternateContent>
           <mc:Choice Requires="wps">
             <w:drawing>
-              <wp:anchor distT="0" distB="0" distL="114300" distR="114300" simplePos="0" relativeHeight="251711488" behindDoc="1" locked="0" layoutInCell="1" allowOverlap="1" wp14:anchorId="06584848" wp14:editId="5FAB6418">
+              <wp:anchor distT="0" distB="0" distL="114300" distR="114300" simplePos="0" relativeHeight="251711488" behindDoc="1" locked="0" layoutInCell="1" allowOverlap="1" wp14:anchorId="06584848" wp14:editId="7189635E">
                 <wp:simplePos x="0" y="0"/>
                 <wp:positionH relativeFrom="margin">
                   <wp:posOffset>2695575</wp:posOffset>
@@ -2493,7 +2497,7 @@
         <mc:AlternateContent>
           <mc:Choice Requires="wps">
             <w:drawing>
-              <wp:anchor distT="0" distB="0" distL="114300" distR="114300" simplePos="0" relativeHeight="251721728" behindDoc="1" locked="0" layoutInCell="1" allowOverlap="1" wp14:anchorId="6EB94FA3" wp14:editId="4D2BCAE7">
+              <wp:anchor distT="0" distB="0" distL="114300" distR="114300" simplePos="0" relativeHeight="251721728" behindDoc="1" locked="0" layoutInCell="1" allowOverlap="1" wp14:anchorId="6EB94FA3" wp14:editId="3EB5F9CB">
                 <wp:simplePos x="0" y="0"/>
                 <wp:positionH relativeFrom="margin">
                   <wp:posOffset>2695575</wp:posOffset>
@@ -3012,7 +3016,7 @@
         <mc:AlternateContent>
           <mc:Choice Requires="wps">
             <w:drawing>
-              <wp:anchor distT="0" distB="0" distL="114300" distR="114300" simplePos="0" relativeHeight="251723776" behindDoc="1" locked="0" layoutInCell="1" allowOverlap="1" wp14:anchorId="76D1F9A3" wp14:editId="2413E61F">
+              <wp:anchor distT="0" distB="0" distL="114300" distR="114300" simplePos="0" relativeHeight="251723776" behindDoc="1" locked="0" layoutInCell="1" allowOverlap="1" wp14:anchorId="76D1F9A3" wp14:editId="663CC945">
                 <wp:simplePos x="0" y="0"/>
                 <wp:positionH relativeFrom="margin">
                   <wp:posOffset>2695575</wp:posOffset>
@@ -3374,7 +3378,7 @@
         <mc:AlternateContent>
           <mc:Choice Requires="wps">
             <w:drawing>
-              <wp:anchor distT="0" distB="0" distL="114300" distR="114300" simplePos="0" relativeHeight="251715584" behindDoc="0" locked="0" layoutInCell="1" allowOverlap="1" wp14:anchorId="1CC8AECC" wp14:editId="2A7003D0">
+              <wp:anchor distT="0" distB="0" distL="114300" distR="114300" simplePos="0" relativeHeight="251715584" behindDoc="0" locked="0" layoutInCell="1" allowOverlap="1" wp14:anchorId="1CC8AECC" wp14:editId="450244D1">
                 <wp:simplePos x="0" y="0"/>
                 <wp:positionH relativeFrom="page">
                   <wp:posOffset>3023870</wp:posOffset>
@@ -3458,7 +3462,7 @@
         <mc:AlternateContent>
           <mc:Choice Requires="wps">
             <w:drawing>
-              <wp:anchor distT="0" distB="0" distL="114300" distR="114300" simplePos="0" relativeHeight="251659263" behindDoc="1" locked="0" layoutInCell="1" allowOverlap="1" wp14:anchorId="40E30BA0" wp14:editId="264F0028">
+              <wp:anchor distT="0" distB="0" distL="114300" distR="114300" simplePos="0" relativeHeight="251659263" behindDoc="1" locked="0" layoutInCell="1" allowOverlap="1" wp14:anchorId="40E30BA0" wp14:editId="68B3E196">
                 <wp:simplePos x="0" y="0"/>
                 <wp:positionH relativeFrom="page">
                   <wp:posOffset>6350</wp:posOffset>
@@ -3557,7 +3561,1092 @@
         <mc:AlternateContent>
           <mc:Choice Requires="wps">
             <w:drawing>
-              <wp:anchor distT="0" distB="0" distL="114300" distR="114300" simplePos="0" relativeHeight="251727872" behindDoc="1" locked="0" layoutInCell="1" allowOverlap="1" wp14:anchorId="187FC9E5" wp14:editId="5DD5DF92">
+              <wp:anchor distT="0" distB="0" distL="114300" distR="114300" simplePos="0" relativeHeight="251743232" behindDoc="1" locked="0" layoutInCell="1" allowOverlap="1" wp14:anchorId="7DBF25A0" wp14:editId="2681472F">
+                <wp:simplePos x="0" y="0"/>
+                <wp:positionH relativeFrom="page">
+                  <wp:posOffset>735623</wp:posOffset>
+                </wp:positionH>
+                <wp:positionV relativeFrom="page">
+                  <wp:posOffset>1301262</wp:posOffset>
+                </wp:positionV>
+                <wp:extent cx="1851660" cy="190500"/>
+                <wp:effectExtent l="0" t="0" r="15240" b="0"/>
+                <wp:wrapNone/>
+                <wp:docPr id="11" name="Text Box 11">
+                  <a:hlinkClick xmlns:a="http://schemas.openxmlformats.org/drawingml/2006/main" r:id="rId5"/>
+                </wp:docPr>
+                <wp:cNvGraphicFramePr>
+                  <a:graphicFrameLocks xmlns:a="http://schemas.openxmlformats.org/drawingml/2006/main"/>
+                </wp:cNvGraphicFramePr>
+                <a:graphic xmlns:a="http://schemas.openxmlformats.org/drawingml/2006/main">
+                  <a:graphicData uri="http://schemas.microsoft.com/office/word/2010/wordprocessingShape">
+                    <wps:wsp>
+                      <wps:cNvSpPr txBox="1">
+                        <a:spLocks noChangeArrowheads="1"/>
+                      </wps:cNvSpPr>
+                      <wps:spPr bwMode="auto">
+                        <a:xfrm>
+                          <a:off x="0" y="0"/>
+                          <a:ext cx="1851660" cy="190500"/>
+                        </a:xfrm>
+                        <a:prstGeom prst="rect">
+                          <a:avLst/>
+                        </a:prstGeom>
+                        <a:noFill/>
+                        <a:ln>
+                          <a:noFill/>
+                        </a:ln>
+                        <a:extLst>
+                          <a:ext uri="{909E8E84-426E-40DD-AFC4-6F175D3DCCD1}">
+                            <a14:hiddenFill xmlns:a14="http://schemas.microsoft.com/office/drawing/2010/main">
+                              <a:solidFill>
+                                <a:srgbClr val="FFFFFF"/>
+                              </a:solidFill>
+                            </a14:hiddenFill>
+                          </a:ext>
+                          <a:ext uri="{91240B29-F687-4F45-9708-019B960494DF}">
+                            <a14:hiddenLine xmlns:a14="http://schemas.microsoft.com/office/drawing/2010/main" w="9525">
+                              <a:solidFill>
+                                <a:srgbClr val="000000"/>
+                              </a:solidFill>
+                              <a:miter lim="800000"/>
+                              <a:headEnd/>
+                              <a:tailEnd/>
+                            </a14:hiddenLine>
+                          </a:ext>
+                        </a:extLst>
+                      </wps:spPr>
+                      <wps:txbx>
+                        <w:txbxContent>
+                          <w:p>
+                            <w:pPr>
+                              <w:pStyle w:val="BodyText"/>
+                              <w:rPr>
+                                <w:rFonts w:ascii="Georgia" w:hAnsi="Georgia" w:cs="Open Sans"/>
+                                <w:sz w:val="20"/>
+                                <w:szCs w:val="20"/>
+                                <w:lang w:val="en-US"/>
+                              </w:rPr>
+                            </w:pPr>
+                            <w:r>
+                              <w:rPr>
+                                <w:rFonts w:ascii="Georgia" w:hAnsi="Georgia" w:cs="Open Sans"/>
+                                <w:sz w:val="20"/>
+                                <w:szCs w:val="20"/>
+                                <w:lang w:val="en-US"/>
+                              </w:rPr>
+                              <w:t>devpost.com/alvii147</w:t>
+                            </w:r>
+                          </w:p>
+                        </w:txbxContent>
+                      </wps:txbx>
+                      <wps:bodyPr rot="0" vert="horz" wrap="square" lIns="0" tIns="0" rIns="0" bIns="0" anchor="t" anchorCtr="0" upright="1">
+                        <a:noAutofit/>
+                      </wps:bodyPr>
+                    </wps:wsp>
+                  </a:graphicData>
+                </a:graphic>
+                <wp14:sizeRelH relativeFrom="page">
+                  <wp14:pctWidth>0</wp14:pctWidth>
+                </wp14:sizeRelH>
+                <wp14:sizeRelV relativeFrom="page">
+                  <wp14:pctHeight>0</wp14:pctHeight>
+                </wp14:sizeRelV>
+              </wp:anchor>
+            </w:drawing>
+          </mc:Choice>
+          <mc:Fallback>
+            <w:pict>
+              <v:shape w14:anchorId="7DBF25A0" id="Text Box 11" o:spid="_x0000_s1036" type="#_x0000_t202" href="https://devpost.com/alvii147" style="position:absolute;margin-left:57.9pt;margin-top:102.45pt;width:145.8pt;height:15pt;z-index:-251573248;visibility:visible;mso-wrap-style:square;mso-width-percent:0;mso-height-percent:0;mso-wrap-distance-left:9pt;mso-wrap-distance-top:0;mso-wrap-distance-right:9pt;mso-wrap-distance-bottom:0;mso-position-horizontal:absolute;mso-position-horizontal-relative:page;mso-position-vertical:absolute;mso-position-vertical-relative:page;mso-width-percent:0;mso-height-percent:0;mso-width-relative:page;mso-height-relative:page;v-text-anchor:top" o:gfxdata="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" o:button="t" filled="f" stroked="f">
+                <v:fill o:detectmouseclick="t"/>
+                <v:textbox inset="0,0,0,0">
+                  <w:txbxContent>
+                    <w:p>
+                      <w:pPr>
+                        <w:pStyle w:val="BodyText"/>
+                        <w:rPr>
+                          <w:rFonts w:ascii="Georgia" w:hAnsi="Georgia" w:cs="Open Sans"/>
+                          <w:sz w:val="20"/>
+                          <w:szCs w:val="20"/>
+                          <w:lang w:val="en-US"/>
+                        </w:rPr>
+                      </w:pPr>
+                      <w:r>
+                        <w:rPr>
+                          <w:rFonts w:ascii="Georgia" w:hAnsi="Georgia" w:cs="Open Sans"/>
+                          <w:sz w:val="20"/>
+                          <w:szCs w:val="20"/>
+                          <w:lang w:val="en-US"/>
+                        </w:rPr>
+                        <w:t>devpost.com/alvii147</w:t>
+                      </w:r>
+                    </w:p>
+                  </w:txbxContent>
+                </v:textbox>
+                <w10:wrap anchorx="page" anchory="page"/>
+              </v:shape>
+            </w:pict>
+          </mc:Fallback>
+        </mc:AlternateContent>
+      </w:r>
+      <w:r>
+        <w:rPr>
+          <w:noProof/>
+        </w:rPr>
+        <mc:AlternateContent>
+          <mc:Choice Requires="wps">
+            <w:drawing>
+              <wp:anchor distT="0" distB="0" distL="114300" distR="114300" simplePos="0" relativeHeight="251669504" behindDoc="1" locked="0" layoutInCell="1" allowOverlap="1" wp14:anchorId="56F9ECEA" wp14:editId="2ECA63E9">
+                <wp:simplePos x="0" y="0"/>
+                <wp:positionH relativeFrom="page">
+                  <wp:posOffset>735623</wp:posOffset>
+                </wp:positionH>
+                <wp:positionV relativeFrom="page">
+                  <wp:posOffset>1078523</wp:posOffset>
+                </wp:positionV>
+                <wp:extent cx="1851660" cy="187569"/>
+                <wp:effectExtent l="0" t="0" r="15240" b="3175"/>
+                <wp:wrapNone/>
+                <wp:docPr id="13" name="Text Box 13">
+                  <a:hlinkClick xmlns:a="http://schemas.openxmlformats.org/drawingml/2006/main" r:id="rId6"/>
+                </wp:docPr>
+                <wp:cNvGraphicFramePr>
+                  <a:graphicFrameLocks xmlns:a="http://schemas.openxmlformats.org/drawingml/2006/main"/>
+                </wp:cNvGraphicFramePr>
+                <a:graphic xmlns:a="http://schemas.openxmlformats.org/drawingml/2006/main">
+                  <a:graphicData uri="http://schemas.microsoft.com/office/word/2010/wordprocessingShape">
+                    <wps:wsp>
+                      <wps:cNvSpPr txBox="1">
+                        <a:spLocks noChangeArrowheads="1"/>
+                      </wps:cNvSpPr>
+                      <wps:spPr bwMode="auto">
+                        <a:xfrm>
+                          <a:off x="0" y="0"/>
+                          <a:ext cx="1851660" cy="187569"/>
+                        </a:xfrm>
+                        <a:prstGeom prst="rect">
+                          <a:avLst/>
+                        </a:prstGeom>
+                        <a:noFill/>
+                        <a:ln>
+                          <a:noFill/>
+                        </a:ln>
+                        <a:extLst>
+                          <a:ext uri="{909E8E84-426E-40DD-AFC4-6F175D3DCCD1}">
+                            <a14:hiddenFill xmlns:a14="http://schemas.microsoft.com/office/drawing/2010/main">
+                              <a:solidFill>
+                                <a:srgbClr val="FFFFFF"/>
+                              </a:solidFill>
+                            </a14:hiddenFill>
+                          </a:ext>
+                          <a:ext uri="{91240B29-F687-4F45-9708-019B960494DF}">
+                            <a14:hiddenLine xmlns:a14="http://schemas.microsoft.com/office/drawing/2010/main" w="9525">
+                              <a:solidFill>
+                                <a:srgbClr val="000000"/>
+                              </a:solidFill>
+                              <a:miter lim="800000"/>
+                              <a:headEnd/>
+                              <a:tailEnd/>
+                            </a14:hiddenLine>
+                          </a:ext>
+                        </a:extLst>
+                      </wps:spPr>
+                      <wps:txbx>
+                        <w:txbxContent>
+                          <w:p>
+                            <w:pPr>
+                              <w:pStyle w:val="BodyText"/>
+                              <w:rPr>
+                                <w:rFonts w:ascii="Georgia" w:hAnsi="Georgia" w:cs="Open Sans"/>
+                                <w:sz w:val="20"/>
+                                <w:szCs w:val="20"/>
+                              </w:rPr>
+                            </w:pPr>
+                            <w:r>
+                              <w:rPr>
+                                <w:rFonts w:ascii="Georgia" w:hAnsi="Georgia" w:cs="Open Sans"/>
+                                <w:sz w:val="20"/>
+                                <w:szCs w:val="20"/>
+                              </w:rPr>
+                              <w:t>linkedin.com/in/</w:t>
+                            </w:r>
+                            <w:proofErr w:type="spellStart"/>
+                            <w:r>
+                              <w:rPr>
+                                <w:rFonts w:ascii="Georgia" w:hAnsi="Georgia" w:cs="Open Sans"/>
+                                <w:sz w:val="20"/>
+                                <w:szCs w:val="20"/>
+                              </w:rPr>
+                              <w:t>zahin</w:t>
+                            </w:r>
+                            <w:proofErr w:type="spellEnd"/>
+                            <w:r>
+                              <w:rPr>
+                                <w:rFonts w:ascii="Georgia" w:hAnsi="Georgia" w:cs="Open Sans"/>
+                                <w:sz w:val="20"/>
+                                <w:szCs w:val="20"/>
+                              </w:rPr>
+                              <w:t>-zaman</w:t>
+                            </w:r>
+                          </w:p>
+                        </w:txbxContent>
+                      </wps:txbx>
+                      <wps:bodyPr rot="0" vert="horz" wrap="square" lIns="0" tIns="0" rIns="0" bIns="0" anchor="t" anchorCtr="0" upright="1">
+                        <a:noAutofit/>
+                      </wps:bodyPr>
+                    </wps:wsp>
+                  </a:graphicData>
+                </a:graphic>
+                <wp14:sizeRelH relativeFrom="page">
+                  <wp14:pctWidth>0</wp14:pctWidth>
+                </wp14:sizeRelH>
+                <wp14:sizeRelV relativeFrom="page">
+                  <wp14:pctHeight>0</wp14:pctHeight>
+                </wp14:sizeRelV>
+              </wp:anchor>
+            </w:drawing>
+          </mc:Choice>
+          <mc:Fallback>
+            <w:pict>
+              <v:shape w14:anchorId="56F9ECEA" id="Text Box 13" o:spid="_x0000_s1037" type="#_x0000_t202" href="https://www.linkedin.com/in/zahin-zaman/" style="position:absolute;margin-left:57.9pt;margin-top:84.9pt;width:145.8pt;height:14.75pt;z-index:-251646976;visibility:visible;mso-wrap-style:square;mso-width-percent:0;mso-height-percent:0;mso-wrap-distance-left:9pt;mso-wrap-distance-top:0;mso-wrap-distance-right:9pt;mso-wrap-distance-bottom:0;mso-position-horizontal:absolute;mso-position-horizontal-relative:page;mso-position-vertical:absolute;mso-position-vertical-relative:page;mso-width-percent:0;mso-height-percent:0;mso-width-relative:page;mso-height-relative:page;v-text-anchor:top" o:gfxdata="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" o:button="t" filled="f" stroked="f">
+                <v:fill o:detectmouseclick="t"/>
+                <v:textbox inset="0,0,0,0">
+                  <w:txbxContent>
+                    <w:p>
+                      <w:pPr>
+                        <w:pStyle w:val="BodyText"/>
+                        <w:rPr>
+                          <w:rFonts w:ascii="Georgia" w:hAnsi="Georgia" w:cs="Open Sans"/>
+                          <w:sz w:val="20"/>
+                          <w:szCs w:val="20"/>
+                        </w:rPr>
+                      </w:pPr>
+                      <w:r>
+                        <w:rPr>
+                          <w:rFonts w:ascii="Georgia" w:hAnsi="Georgia" w:cs="Open Sans"/>
+                          <w:sz w:val="20"/>
+                          <w:szCs w:val="20"/>
+                        </w:rPr>
+                        <w:t>linkedin.com/in/</w:t>
+                      </w:r>
+                      <w:proofErr w:type="spellStart"/>
+                      <w:r>
+                        <w:rPr>
+                          <w:rFonts w:ascii="Georgia" w:hAnsi="Georgia" w:cs="Open Sans"/>
+                          <w:sz w:val="20"/>
+                          <w:szCs w:val="20"/>
+                        </w:rPr>
+                        <w:t>zahin</w:t>
+                      </w:r>
+                      <w:proofErr w:type="spellEnd"/>
+                      <w:r>
+                        <w:rPr>
+                          <w:rFonts w:ascii="Georgia" w:hAnsi="Georgia" w:cs="Open Sans"/>
+                          <w:sz w:val="20"/>
+                          <w:szCs w:val="20"/>
+                        </w:rPr>
+                        <w:t>-zaman</w:t>
+                      </w:r>
+                    </w:p>
+                  </w:txbxContent>
+                </v:textbox>
+                <w10:wrap anchorx="page" anchory="page"/>
+              </v:shape>
+            </w:pict>
+          </mc:Fallback>
+        </mc:AlternateContent>
+      </w:r>
+      <w:r>
+        <w:rPr>
+          <w:noProof/>
+        </w:rPr>
+        <mc:AlternateContent>
+          <mc:Choice Requires="wps">
+            <w:drawing>
+              <wp:anchor distT="0" distB="0" distL="114300" distR="114300" simplePos="0" relativeHeight="251667456" behindDoc="1" locked="0" layoutInCell="1" allowOverlap="1" wp14:anchorId="1EE671CB" wp14:editId="362A1B29">
+                <wp:simplePos x="0" y="0"/>
+                <wp:positionH relativeFrom="page">
+                  <wp:posOffset>738554</wp:posOffset>
+                </wp:positionH>
+                <wp:positionV relativeFrom="page">
+                  <wp:posOffset>858715</wp:posOffset>
+                </wp:positionV>
+                <wp:extent cx="1308100" cy="167054"/>
+                <wp:effectExtent l="0" t="0" r="6350" b="4445"/>
+                <wp:wrapNone/>
+                <wp:docPr id="15" name="Text Box 15">
+                  <a:hlinkClick xmlns:a="http://schemas.openxmlformats.org/drawingml/2006/main" r:id="rId7"/>
+                </wp:docPr>
+                <wp:cNvGraphicFramePr>
+                  <a:graphicFrameLocks xmlns:a="http://schemas.openxmlformats.org/drawingml/2006/main"/>
+                </wp:cNvGraphicFramePr>
+                <a:graphic xmlns:a="http://schemas.openxmlformats.org/drawingml/2006/main">
+                  <a:graphicData uri="http://schemas.microsoft.com/office/word/2010/wordprocessingShape">
+                    <wps:wsp>
+                      <wps:cNvSpPr txBox="1">
+                        <a:spLocks noChangeArrowheads="1"/>
+                      </wps:cNvSpPr>
+                      <wps:spPr bwMode="auto">
+                        <a:xfrm>
+                          <a:off x="0" y="0"/>
+                          <a:ext cx="1308100" cy="167054"/>
+                        </a:xfrm>
+                        <a:prstGeom prst="rect">
+                          <a:avLst/>
+                        </a:prstGeom>
+                        <a:noFill/>
+                        <a:ln>
+                          <a:noFill/>
+                        </a:ln>
+                        <a:extLst>
+                          <a:ext uri="{909E8E84-426E-40DD-AFC4-6F175D3DCCD1}">
+                            <a14:hiddenFill xmlns:a14="http://schemas.microsoft.com/office/drawing/2010/main">
+                              <a:solidFill>
+                                <a:srgbClr val="FFFFFF"/>
+                              </a:solidFill>
+                            </a14:hiddenFill>
+                          </a:ext>
+                          <a:ext uri="{91240B29-F687-4F45-9708-019B960494DF}">
+                            <a14:hiddenLine xmlns:a14="http://schemas.microsoft.com/office/drawing/2010/main" w="9525">
+                              <a:solidFill>
+                                <a:srgbClr val="000000"/>
+                              </a:solidFill>
+                              <a:miter lim="800000"/>
+                              <a:headEnd/>
+                              <a:tailEnd/>
+                            </a14:hiddenLine>
+                          </a:ext>
+                        </a:extLst>
+                      </wps:spPr>
+                      <wps:txbx>
+                        <w:txbxContent>
+                          <w:p>
+                            <w:pPr>
+                              <w:pStyle w:val="BodyText"/>
+                              <w:spacing w:before="40" w:line="211" w:lineRule="auto"/>
+                              <w:rPr>
+                                <w:rFonts w:ascii="Georgia" w:hAnsi="Georgia" w:cs="Open Sans"/>
+                                <w:sz w:val="20"/>
+                                <w:szCs w:val="20"/>
+                              </w:rPr>
+                            </w:pPr>
+                            <w:r>
+                              <w:rPr>
+                                <w:rFonts w:ascii="Georgia" w:hAnsi="Georgia" w:cs="Open Sans"/>
+                                <w:sz w:val="20"/>
+                                <w:szCs w:val="20"/>
+                              </w:rPr>
+                              <w:t>g</w:t>
+                            </w:r>
+                            <w:r>
+                              <w:rPr>
+                                <w:rFonts w:ascii="Georgia" w:hAnsi="Georgia" w:cs="Open Sans"/>
+                                <w:sz w:val="20"/>
+                                <w:szCs w:val="20"/>
+                              </w:rPr>
+                              <w:t>ithub</w:t>
+                            </w:r>
+                            <w:r>
+                              <w:rPr>
+                                <w:rFonts w:ascii="Georgia" w:hAnsi="Georgia" w:cs="Open Sans"/>
+                                <w:sz w:val="20"/>
+                                <w:szCs w:val="20"/>
+                              </w:rPr>
+                              <w:t>.com/alvii147</w:t>
+                            </w:r>
+                          </w:p>
+                        </w:txbxContent>
+                      </wps:txbx>
+                      <wps:bodyPr rot="0" vert="horz" wrap="square" lIns="0" tIns="0" rIns="0" bIns="0" anchor="t" anchorCtr="0" upright="1">
+                        <a:noAutofit/>
+                      </wps:bodyPr>
+                    </wps:wsp>
+                  </a:graphicData>
+                </a:graphic>
+                <wp14:sizeRelH relativeFrom="page">
+                  <wp14:pctWidth>0</wp14:pctWidth>
+                </wp14:sizeRelH>
+                <wp14:sizeRelV relativeFrom="page">
+                  <wp14:pctHeight>0</wp14:pctHeight>
+                </wp14:sizeRelV>
+              </wp:anchor>
+            </w:drawing>
+          </mc:Choice>
+          <mc:Fallback>
+            <w:pict>
+              <v:shape w14:anchorId="1EE671CB" id="Text Box 15" o:spid="_x0000_s1038" type="#_x0000_t202" href="https://github.com/alvii147" style="position:absolute;margin-left:58.15pt;margin-top:67.6pt;width:103pt;height:13.15pt;z-index:-251649024;visibility:visible;mso-wrap-style:square;mso-width-percent:0;mso-height-percent:0;mso-wrap-distance-left:9pt;mso-wrap-distance-top:0;mso-wrap-distance-right:9pt;mso-wrap-distance-bottom:0;mso-position-horizontal:absolute;mso-position-horizontal-relative:page;mso-position-vertical:absolute;mso-position-vertical-relative:page;mso-width-percent:0;mso-height-percent:0;mso-width-relative:page;mso-height-relative:page;v-text-anchor:top" o:gfxdata="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" o:button="t" filled="f" stroked="f">
+                <v:fill o:detectmouseclick="t"/>
+                <v:textbox inset="0,0,0,0">
+                  <w:txbxContent>
+                    <w:p>
+                      <w:pPr>
+                        <w:pStyle w:val="BodyText"/>
+                        <w:spacing w:before="40" w:line="211" w:lineRule="auto"/>
+                        <w:rPr>
+                          <w:rFonts w:ascii="Georgia" w:hAnsi="Georgia" w:cs="Open Sans"/>
+                          <w:sz w:val="20"/>
+                          <w:szCs w:val="20"/>
+                        </w:rPr>
+                      </w:pPr>
+                      <w:r>
+                        <w:rPr>
+                          <w:rFonts w:ascii="Georgia" w:hAnsi="Georgia" w:cs="Open Sans"/>
+                          <w:sz w:val="20"/>
+                          <w:szCs w:val="20"/>
+                        </w:rPr>
+                        <w:t>g</w:t>
+                      </w:r>
+                      <w:r>
+                        <w:rPr>
+                          <w:rFonts w:ascii="Georgia" w:hAnsi="Georgia" w:cs="Open Sans"/>
+                          <w:sz w:val="20"/>
+                          <w:szCs w:val="20"/>
+                        </w:rPr>
+                        <w:t>ithub</w:t>
+                      </w:r>
+                      <w:r>
+                        <w:rPr>
+                          <w:rFonts w:ascii="Georgia" w:hAnsi="Georgia" w:cs="Open Sans"/>
+                          <w:sz w:val="20"/>
+                          <w:szCs w:val="20"/>
+                        </w:rPr>
+                        <w:t>.com/alvii147</w:t>
+                      </w:r>
+                    </w:p>
+                  </w:txbxContent>
+                </v:textbox>
+                <w10:wrap anchorx="page" anchory="page"/>
+              </v:shape>
+            </w:pict>
+          </mc:Fallback>
+        </mc:AlternateContent>
+      </w:r>
+      <w:r>
+        <w:rPr>
+          <w:noProof/>
+        </w:rPr>
+        <mc:AlternateContent>
+          <mc:Choice Requires="wps">
+            <w:drawing>
+              <wp:anchor distT="0" distB="0" distL="114300" distR="114300" simplePos="0" relativeHeight="251665408" behindDoc="1" locked="0" layoutInCell="1" allowOverlap="1" wp14:anchorId="015D7439" wp14:editId="3C21F346">
+                <wp:simplePos x="0" y="0"/>
+                <wp:positionH relativeFrom="page">
+                  <wp:posOffset>723900</wp:posOffset>
+                </wp:positionH>
+                <wp:positionV relativeFrom="page">
+                  <wp:posOffset>442546</wp:posOffset>
+                </wp:positionV>
+                <wp:extent cx="1767840" cy="190500"/>
+                <wp:effectExtent l="0" t="0" r="3810" b="0"/>
+                <wp:wrapNone/>
+                <wp:docPr id="17" name="Text Box 17">
+                  <a:hlinkClick xmlns:a="http://schemas.openxmlformats.org/drawingml/2006/main" r:id="rId8"/>
+                </wp:docPr>
+                <wp:cNvGraphicFramePr>
+                  <a:graphicFrameLocks xmlns:a="http://schemas.openxmlformats.org/drawingml/2006/main"/>
+                </wp:cNvGraphicFramePr>
+                <a:graphic xmlns:a="http://schemas.openxmlformats.org/drawingml/2006/main">
+                  <a:graphicData uri="http://schemas.microsoft.com/office/word/2010/wordprocessingShape">
+                    <wps:wsp>
+                      <wps:cNvSpPr txBox="1">
+                        <a:spLocks noChangeArrowheads="1"/>
+                      </wps:cNvSpPr>
+                      <wps:spPr bwMode="auto">
+                        <a:xfrm>
+                          <a:off x="0" y="0"/>
+                          <a:ext cx="1767840" cy="190500"/>
+                        </a:xfrm>
+                        <a:prstGeom prst="rect">
+                          <a:avLst/>
+                        </a:prstGeom>
+                        <a:noFill/>
+                        <a:ln>
+                          <a:noFill/>
+                        </a:ln>
+                        <a:extLst>
+                          <a:ext uri="{909E8E84-426E-40DD-AFC4-6F175D3DCCD1}">
+                            <a14:hiddenFill xmlns:a14="http://schemas.microsoft.com/office/drawing/2010/main">
+                              <a:solidFill>
+                                <a:srgbClr val="FFFFFF"/>
+                              </a:solidFill>
+                            </a14:hiddenFill>
+                          </a:ext>
+                          <a:ext uri="{91240B29-F687-4F45-9708-019B960494DF}">
+                            <a14:hiddenLine xmlns:a14="http://schemas.microsoft.com/office/drawing/2010/main" w="9525">
+                              <a:solidFill>
+                                <a:srgbClr val="000000"/>
+                              </a:solidFill>
+                              <a:miter lim="800000"/>
+                              <a:headEnd/>
+                              <a:tailEnd/>
+                            </a14:hiddenLine>
+                          </a:ext>
+                        </a:extLst>
+                      </wps:spPr>
+                      <wps:txbx>
+                        <w:txbxContent>
+                          <w:p>
+                            <w:pPr>
+                              <w:pStyle w:val="BodyText"/>
+                              <w:rPr>
+                                <w:rFonts w:ascii="Georgia" w:hAnsi="Georgia" w:cs="Open Sans"/>
+                                <w:sz w:val="20"/>
+                                <w:szCs w:val="20"/>
+                              </w:rPr>
+                            </w:pPr>
+                            <w:r>
+                              <w:rPr>
+                                <w:rFonts w:ascii="Georgia" w:hAnsi="Georgia" w:cs="Open Sans"/>
+                                <w:sz w:val="20"/>
+                                <w:szCs w:val="20"/>
+                              </w:rPr>
+                              <w:t>zm</w:t>
+                            </w:r>
+                            <w:r>
+                              <w:rPr>
+                                <w:rFonts w:ascii="Georgia" w:hAnsi="Georgia" w:cs="Open Sans"/>
+                                <w:sz w:val="20"/>
+                                <w:szCs w:val="20"/>
+                              </w:rPr>
+                              <w:t>2</w:t>
+                            </w:r>
+                            <w:r>
+                              <w:rPr>
+                                <w:rFonts w:ascii="Georgia" w:hAnsi="Georgia" w:cs="Open Sans"/>
+                                <w:sz w:val="20"/>
+                                <w:szCs w:val="20"/>
+                              </w:rPr>
+                              <w:t>zaman@uwaterloo.ca</w:t>
+                            </w:r>
+                          </w:p>
+                        </w:txbxContent>
+                      </wps:txbx>
+                      <wps:bodyPr rot="0" vert="horz" wrap="square" lIns="0" tIns="0" rIns="0" bIns="0" anchor="t" anchorCtr="0" upright="1">
+                        <a:noAutofit/>
+                      </wps:bodyPr>
+                    </wps:wsp>
+                  </a:graphicData>
+                </a:graphic>
+                <wp14:sizeRelH relativeFrom="page">
+                  <wp14:pctWidth>0</wp14:pctWidth>
+                </wp14:sizeRelH>
+                <wp14:sizeRelV relativeFrom="page">
+                  <wp14:pctHeight>0</wp14:pctHeight>
+                </wp14:sizeRelV>
+              </wp:anchor>
+            </w:drawing>
+          </mc:Choice>
+          <mc:Fallback>
+            <w:pict>
+              <v:shape w14:anchorId="015D7439" id="Text Box 17" o:spid="_x0000_s1039" type="#_x0000_t202" href="mailto:zm2zaman@uwaterloo.ca" style="position:absolute;margin-left:57pt;margin-top:34.85pt;width:139.2pt;height:15pt;z-index:-251651072;visibility:visible;mso-wrap-style:square;mso-width-percent:0;mso-height-percent:0;mso-wrap-distance-left:9pt;mso-wrap-distance-top:0;mso-wrap-distance-right:9pt;mso-wrap-distance-bottom:0;mso-position-horizontal:absolute;mso-position-horizontal-relative:page;mso-position-vertical:absolute;mso-position-vertical-relative:page;mso-width-percent:0;mso-height-percent:0;mso-width-relative:page;mso-height-relative:page;v-text-anchor:top" o:gfxdata="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" o:button="t" filled="f" stroked="f">
+                <v:fill o:detectmouseclick="t"/>
+                <v:textbox inset="0,0,0,0">
+                  <w:txbxContent>
+                    <w:p>
+                      <w:pPr>
+                        <w:pStyle w:val="BodyText"/>
+                        <w:rPr>
+                          <w:rFonts w:ascii="Georgia" w:hAnsi="Georgia" w:cs="Open Sans"/>
+                          <w:sz w:val="20"/>
+                          <w:szCs w:val="20"/>
+                        </w:rPr>
+                      </w:pPr>
+                      <w:r>
+                        <w:rPr>
+                          <w:rFonts w:ascii="Georgia" w:hAnsi="Georgia" w:cs="Open Sans"/>
+                          <w:sz w:val="20"/>
+                          <w:szCs w:val="20"/>
+                        </w:rPr>
+                        <w:t>zm</w:t>
+                      </w:r>
+                      <w:r>
+                        <w:rPr>
+                          <w:rFonts w:ascii="Georgia" w:hAnsi="Georgia" w:cs="Open Sans"/>
+                          <w:sz w:val="20"/>
+                          <w:szCs w:val="20"/>
+                        </w:rPr>
+                        <w:t>2</w:t>
+                      </w:r>
+                      <w:r>
+                        <w:rPr>
+                          <w:rFonts w:ascii="Georgia" w:hAnsi="Georgia" w:cs="Open Sans"/>
+                          <w:sz w:val="20"/>
+                          <w:szCs w:val="20"/>
+                        </w:rPr>
+                        <w:t>zaman@uwaterloo.ca</w:t>
+                      </w:r>
+                    </w:p>
+                  </w:txbxContent>
+                </v:textbox>
+                <w10:wrap anchorx="page" anchory="page"/>
+              </v:shape>
+            </w:pict>
+          </mc:Fallback>
+        </mc:AlternateContent>
+      </w:r>
+      <w:bookmarkStart w:id="0" w:name="_GoBack"/>
+      <w:r>
+        <w:rPr>
+          <w:noProof/>
+          <w:sz w:val="2"/>
+          <w:szCs w:val="2"/>
+        </w:rPr>
+        <w:drawing>
+          <wp:anchor distT="0" distB="0" distL="114300" distR="114300" simplePos="0" relativeHeight="251745280" behindDoc="0" locked="0" layoutInCell="1" allowOverlap="1" wp14:anchorId="4F515460" wp14:editId="7D59EE34">
+            <wp:simplePos x="0" y="0"/>
+            <wp:positionH relativeFrom="margin">
+              <wp:posOffset>167206</wp:posOffset>
+            </wp:positionH>
+            <wp:positionV relativeFrom="paragraph">
+              <wp:posOffset>901700</wp:posOffset>
+            </wp:positionV>
+            <wp:extent cx="228600" cy="228600"/>
+            <wp:effectExtent l="0" t="0" r="0" b="0"/>
+            <wp:wrapNone/>
+            <wp:docPr id="33" name="Picture 33">
+              <a:hlinkClick xmlns:a="http://schemas.openxmlformats.org/drawingml/2006/main" r:id="rId5"/>
+            </wp:docPr>
+            <wp:cNvGraphicFramePr>
+              <a:graphicFrameLocks xmlns:a="http://schemas.openxmlformats.org/drawingml/2006/main" noChangeAspect="1"/>
+            </wp:cNvGraphicFramePr>
+            <a:graphic xmlns:a="http://schemas.openxmlformats.org/drawingml/2006/main">
+              <a:graphicData uri="http://schemas.openxmlformats.org/drawingml/2006/picture">
+                <pic:pic xmlns:pic="http://schemas.openxmlformats.org/drawingml/2006/picture">
+                  <pic:nvPicPr>
+                    <pic:cNvPr id="33" name="Picture 33">
+                      <a:hlinkClick r:id="rId5"/>
+                    </pic:cNvPr>
+                    <pic:cNvPicPr/>
+                  </pic:nvPicPr>
+                  <pic:blipFill>
+                    <a:blip r:embed="rId9" cstate="print">
+                      <a:extLst>
+                        <a:ext uri="{28A0092B-C50C-407E-A947-70E740481C1C}">
+                          <a14:useLocalDpi xmlns:a14="http://schemas.microsoft.com/office/drawing/2010/main" val="0"/>
+                        </a:ext>
+                      </a:extLst>
+                    </a:blip>
+                    <a:stretch>
+                      <a:fillRect/>
+                    </a:stretch>
+                  </pic:blipFill>
+                  <pic:spPr>
+                    <a:xfrm>
+                      <a:off x="0" y="0"/>
+                      <a:ext cx="228600" cy="228600"/>
+                    </a:xfrm>
+                    <a:prstGeom prst="rect">
+                      <a:avLst/>
+                    </a:prstGeom>
+                  </pic:spPr>
+                </pic:pic>
+              </a:graphicData>
+            </a:graphic>
+            <wp14:sizeRelH relativeFrom="page">
+              <wp14:pctWidth>0</wp14:pctWidth>
+            </wp14:sizeRelH>
+            <wp14:sizeRelV relativeFrom="page">
+              <wp14:pctHeight>0</wp14:pctHeight>
+            </wp14:sizeRelV>
+          </wp:anchor>
+        </w:drawing>
+      </w:r>
+      <w:bookmarkEnd w:id="0"/>
+      <w:r>
+        <w:rPr>
+          <w:noProof/>
+          <w:sz w:val="2"/>
+          <w:szCs w:val="2"/>
+        </w:rPr>
+        <w:drawing>
+          <wp:anchor distT="0" distB="0" distL="114300" distR="114300" simplePos="0" relativeHeight="251740160" behindDoc="0" locked="0" layoutInCell="1" allowOverlap="1" wp14:anchorId="4974F49A" wp14:editId="3A1C8D8A">
+            <wp:simplePos x="0" y="0"/>
+            <wp:positionH relativeFrom="column">
+              <wp:posOffset>174826</wp:posOffset>
+            </wp:positionH>
+            <wp:positionV relativeFrom="paragraph">
+              <wp:posOffset>274955</wp:posOffset>
+            </wp:positionV>
+            <wp:extent cx="169545" cy="169545"/>
+            <wp:effectExtent l="0" t="0" r="1905" b="1905"/>
+            <wp:wrapNone/>
+            <wp:docPr id="7" name="Picture 7"/>
+            <wp:cNvGraphicFramePr>
+              <a:graphicFrameLocks xmlns:a="http://schemas.openxmlformats.org/drawingml/2006/main" noChangeAspect="1"/>
+            </wp:cNvGraphicFramePr>
+            <a:graphic xmlns:a="http://schemas.openxmlformats.org/drawingml/2006/main">
+              <a:graphicData uri="http://schemas.openxmlformats.org/drawingml/2006/picture">
+                <pic:pic xmlns:pic="http://schemas.openxmlformats.org/drawingml/2006/picture">
+                  <pic:nvPicPr>
+                    <pic:cNvPr id="7" name="phoneicon.png"/>
+                    <pic:cNvPicPr/>
+                  </pic:nvPicPr>
+                  <pic:blipFill>
+                    <a:blip r:embed="rId10" cstate="print">
+                      <a:extLst>
+                        <a:ext uri="{28A0092B-C50C-407E-A947-70E740481C1C}">
+                          <a14:useLocalDpi xmlns:a14="http://schemas.microsoft.com/office/drawing/2010/main" val="0"/>
+                        </a:ext>
+                      </a:extLst>
+                    </a:blip>
+                    <a:stretch>
+                      <a:fillRect/>
+                    </a:stretch>
+                  </pic:blipFill>
+                  <pic:spPr>
+                    <a:xfrm>
+                      <a:off x="0" y="0"/>
+                      <a:ext cx="169545" cy="169545"/>
+                    </a:xfrm>
+                    <a:prstGeom prst="rect">
+                      <a:avLst/>
+                    </a:prstGeom>
+                  </pic:spPr>
+                </pic:pic>
+              </a:graphicData>
+            </a:graphic>
+            <wp14:sizeRelH relativeFrom="page">
+              <wp14:pctWidth>0</wp14:pctWidth>
+            </wp14:sizeRelH>
+            <wp14:sizeRelV relativeFrom="page">
+              <wp14:pctHeight>0</wp14:pctHeight>
+            </wp14:sizeRelV>
+          </wp:anchor>
+        </w:drawing>
+      </w:r>
+      <w:r>
+        <w:rPr>
+          <w:noProof/>
+          <w:lang w:val="fr-FR" w:eastAsia="fr-FR"/>
+        </w:rPr>
+        <w:drawing>
+          <wp:anchor distT="0" distB="0" distL="114300" distR="114300" simplePos="0" relativeHeight="251739136" behindDoc="0" locked="0" layoutInCell="1" allowOverlap="1" wp14:anchorId="0BBD2F8E" wp14:editId="7B42BE5B">
+            <wp:simplePos x="0" y="0"/>
+            <wp:positionH relativeFrom="margin">
+              <wp:posOffset>143711</wp:posOffset>
+            </wp:positionH>
+            <wp:positionV relativeFrom="paragraph">
+              <wp:posOffset>55880</wp:posOffset>
+            </wp:positionV>
+            <wp:extent cx="234315" cy="234315"/>
+            <wp:effectExtent l="0" t="0" r="0" b="0"/>
+            <wp:wrapNone/>
+            <wp:docPr id="2" name="Picture 2">
+              <a:hlinkClick xmlns:a="http://schemas.openxmlformats.org/drawingml/2006/main" r:id="rId8"/>
+            </wp:docPr>
+            <wp:cNvGraphicFramePr>
+              <a:graphicFrameLocks xmlns:a="http://schemas.openxmlformats.org/drawingml/2006/main" noChangeAspect="1"/>
+            </wp:cNvGraphicFramePr>
+            <a:graphic xmlns:a="http://schemas.openxmlformats.org/drawingml/2006/main">
+              <a:graphicData uri="http://schemas.openxmlformats.org/drawingml/2006/picture">
+                <pic:pic xmlns:pic="http://schemas.openxmlformats.org/drawingml/2006/picture">
+                  <pic:nvPicPr>
+                    <pic:cNvPr id="2" name="Picture 2">
+                      <a:hlinkClick r:id="rId8"/>
+                    </pic:cNvPr>
+                    <pic:cNvPicPr/>
+                  </pic:nvPicPr>
+                  <pic:blipFill>
+                    <a:blip r:embed="rId11" cstate="print">
+                      <a:extLst>
+                        <a:ext uri="{28A0092B-C50C-407E-A947-70E740481C1C}">
+                          <a14:useLocalDpi xmlns:a14="http://schemas.microsoft.com/office/drawing/2010/main" val="0"/>
+                        </a:ext>
+                      </a:extLst>
+                    </a:blip>
+                    <a:stretch>
+                      <a:fillRect/>
+                    </a:stretch>
+                  </pic:blipFill>
+                  <pic:spPr>
+                    <a:xfrm>
+                      <a:off x="0" y="0"/>
+                      <a:ext cx="234315" cy="234315"/>
+                    </a:xfrm>
+                    <a:prstGeom prst="rect">
+                      <a:avLst/>
+                    </a:prstGeom>
+                  </pic:spPr>
+                </pic:pic>
+              </a:graphicData>
+            </a:graphic>
+            <wp14:sizeRelH relativeFrom="page">
+              <wp14:pctWidth>0</wp14:pctWidth>
+            </wp14:sizeRelH>
+            <wp14:sizeRelV relativeFrom="page">
+              <wp14:pctHeight>0</wp14:pctHeight>
+            </wp14:sizeRelV>
+          </wp:anchor>
+        </w:drawing>
+      </w:r>
+      <w:r>
+        <w:rPr>
+          <w:noProof/>
+          <w:sz w:val="2"/>
+          <w:szCs w:val="2"/>
+        </w:rPr>
+        <w:drawing>
+          <wp:anchor distT="0" distB="0" distL="114300" distR="114300" simplePos="0" relativeHeight="251744256" behindDoc="0" locked="0" layoutInCell="1" allowOverlap="1" wp14:anchorId="471769B3" wp14:editId="0ECCFC20">
+            <wp:simplePos x="0" y="0"/>
+            <wp:positionH relativeFrom="column">
+              <wp:posOffset>200861</wp:posOffset>
+            </wp:positionH>
+            <wp:positionV relativeFrom="paragraph">
+              <wp:posOffset>718185</wp:posOffset>
+            </wp:positionV>
+            <wp:extent cx="152400" cy="152400"/>
+            <wp:effectExtent l="0" t="0" r="0" b="0"/>
+            <wp:wrapNone/>
+            <wp:docPr id="24" name="Picture 24">
+              <a:hlinkClick xmlns:a="http://schemas.openxmlformats.org/drawingml/2006/main" r:id="rId6"/>
+            </wp:docPr>
+            <wp:cNvGraphicFramePr>
+              <a:graphicFrameLocks xmlns:a="http://schemas.openxmlformats.org/drawingml/2006/main" noChangeAspect="1"/>
+            </wp:cNvGraphicFramePr>
+            <a:graphic xmlns:a="http://schemas.openxmlformats.org/drawingml/2006/main">
+              <a:graphicData uri="http://schemas.openxmlformats.org/drawingml/2006/picture">
+                <pic:pic xmlns:pic="http://schemas.openxmlformats.org/drawingml/2006/picture">
+                  <pic:nvPicPr>
+                    <pic:cNvPr id="24" name="Picture 24">
+                      <a:hlinkClick r:id="rId6"/>
+                    </pic:cNvPr>
+                    <pic:cNvPicPr/>
+                  </pic:nvPicPr>
+                  <pic:blipFill>
+                    <a:blip r:embed="rId12" cstate="print">
+                      <a:extLst>
+                        <a:ext uri="{28A0092B-C50C-407E-A947-70E740481C1C}">
+                          <a14:useLocalDpi xmlns:a14="http://schemas.microsoft.com/office/drawing/2010/main" val="0"/>
+                        </a:ext>
+                      </a:extLst>
+                    </a:blip>
+                    <a:stretch>
+                      <a:fillRect/>
+                    </a:stretch>
+                  </pic:blipFill>
+                  <pic:spPr>
+                    <a:xfrm>
+                      <a:off x="0" y="0"/>
+                      <a:ext cx="152400" cy="152400"/>
+                    </a:xfrm>
+                    <a:prstGeom prst="rect">
+                      <a:avLst/>
+                    </a:prstGeom>
+                  </pic:spPr>
+                </pic:pic>
+              </a:graphicData>
+            </a:graphic>
+            <wp14:sizeRelH relativeFrom="page">
+              <wp14:pctWidth>0</wp14:pctWidth>
+            </wp14:sizeRelH>
+            <wp14:sizeRelV relativeFrom="page">
+              <wp14:pctHeight>0</wp14:pctHeight>
+            </wp14:sizeRelV>
+          </wp:anchor>
+        </w:drawing>
+      </w:r>
+      <w:r>
+        <w:rPr>
+          <w:noProof/>
+          <w:sz w:val="2"/>
+          <w:szCs w:val="2"/>
+        </w:rPr>
+        <w:drawing>
+          <wp:anchor distT="0" distB="0" distL="114300" distR="114300" simplePos="0" relativeHeight="251741184" behindDoc="0" locked="0" layoutInCell="1" allowOverlap="1" wp14:anchorId="66139F9C" wp14:editId="4A8DB1CD">
+            <wp:simplePos x="0" y="0"/>
+            <wp:positionH relativeFrom="margin">
+              <wp:posOffset>165735</wp:posOffset>
+            </wp:positionH>
+            <wp:positionV relativeFrom="paragraph">
+              <wp:posOffset>487045</wp:posOffset>
+            </wp:positionV>
+            <wp:extent cx="205105" cy="205105"/>
+            <wp:effectExtent l="0" t="0" r="4445" b="4445"/>
+            <wp:wrapNone/>
+            <wp:docPr id="8" name="Picture 8">
+              <a:hlinkClick xmlns:a="http://schemas.openxmlformats.org/drawingml/2006/main" r:id="rId7"/>
+            </wp:docPr>
+            <wp:cNvGraphicFramePr>
+              <a:graphicFrameLocks xmlns:a="http://schemas.openxmlformats.org/drawingml/2006/main" noChangeAspect="1"/>
+            </wp:cNvGraphicFramePr>
+            <a:graphic xmlns:a="http://schemas.openxmlformats.org/drawingml/2006/main">
+              <a:graphicData uri="http://schemas.openxmlformats.org/drawingml/2006/picture">
+                <pic:pic xmlns:pic="http://schemas.openxmlformats.org/drawingml/2006/picture">
+                  <pic:nvPicPr>
+                    <pic:cNvPr id="8" name="Picture 8">
+                      <a:hlinkClick r:id="rId7"/>
+                    </pic:cNvPr>
+                    <pic:cNvPicPr/>
+                  </pic:nvPicPr>
+                  <pic:blipFill>
+                    <a:blip r:embed="rId13" cstate="print">
+                      <a:extLst>
+                        <a:ext uri="{28A0092B-C50C-407E-A947-70E740481C1C}">
+                          <a14:useLocalDpi xmlns:a14="http://schemas.microsoft.com/office/drawing/2010/main" val="0"/>
+                        </a:ext>
+                      </a:extLst>
+                    </a:blip>
+                    <a:stretch>
+                      <a:fillRect/>
+                    </a:stretch>
+                  </pic:blipFill>
+                  <pic:spPr>
+                    <a:xfrm>
+                      <a:off x="0" y="0"/>
+                      <a:ext cx="205105" cy="205105"/>
+                    </a:xfrm>
+                    <a:prstGeom prst="rect">
+                      <a:avLst/>
+                    </a:prstGeom>
+                  </pic:spPr>
+                </pic:pic>
+              </a:graphicData>
+            </a:graphic>
+            <wp14:sizeRelH relativeFrom="page">
+              <wp14:pctWidth>0</wp14:pctWidth>
+            </wp14:sizeRelH>
+            <wp14:sizeRelV relativeFrom="page">
+              <wp14:pctHeight>0</wp14:pctHeight>
+            </wp14:sizeRelV>
+          </wp:anchor>
+        </w:drawing>
+      </w:r>
+      <w:r>
+        <w:rPr>
+          <w:noProof/>
+        </w:rPr>
+        <mc:AlternateContent>
+          <mc:Choice Requires="wps">
+            <w:drawing>
+              <wp:anchor distT="0" distB="0" distL="114300" distR="114300" simplePos="0" relativeHeight="251666432" behindDoc="1" locked="0" layoutInCell="1" allowOverlap="1" wp14:anchorId="374E07E0" wp14:editId="44F9BC2C">
+                <wp:simplePos x="0" y="0"/>
+                <wp:positionH relativeFrom="page">
+                  <wp:posOffset>734060</wp:posOffset>
+                </wp:positionH>
+                <wp:positionV relativeFrom="page">
+                  <wp:posOffset>631043</wp:posOffset>
+                </wp:positionV>
+                <wp:extent cx="812800" cy="198120"/>
+                <wp:effectExtent l="0" t="0" r="6350" b="11430"/>
+                <wp:wrapNone/>
+                <wp:docPr id="16" name="Text Box 16"/>
+                <wp:cNvGraphicFramePr>
+                  <a:graphicFrameLocks xmlns:a="http://schemas.openxmlformats.org/drawingml/2006/main"/>
+                </wp:cNvGraphicFramePr>
+                <a:graphic xmlns:a="http://schemas.openxmlformats.org/drawingml/2006/main">
+                  <a:graphicData uri="http://schemas.microsoft.com/office/word/2010/wordprocessingShape">
+                    <wps:wsp>
+                      <wps:cNvSpPr txBox="1">
+                        <a:spLocks noChangeArrowheads="1"/>
+                      </wps:cNvSpPr>
+                      <wps:spPr bwMode="auto">
+                        <a:xfrm>
+                          <a:off x="0" y="0"/>
+                          <a:ext cx="812800" cy="198120"/>
+                        </a:xfrm>
+                        <a:prstGeom prst="rect">
+                          <a:avLst/>
+                        </a:prstGeom>
+                        <a:noFill/>
+                        <a:ln>
+                          <a:noFill/>
+                        </a:ln>
+                        <a:extLst>
+                          <a:ext uri="{909E8E84-426E-40DD-AFC4-6F175D3DCCD1}">
+                            <a14:hiddenFill xmlns:a14="http://schemas.microsoft.com/office/drawing/2010/main">
+                              <a:solidFill>
+                                <a:srgbClr val="FFFFFF"/>
+                              </a:solidFill>
+                            </a14:hiddenFill>
+                          </a:ext>
+                          <a:ext uri="{91240B29-F687-4F45-9708-019B960494DF}">
+                            <a14:hiddenLine xmlns:a14="http://schemas.microsoft.com/office/drawing/2010/main" w="9525">
+                              <a:solidFill>
+                                <a:srgbClr val="000000"/>
+                              </a:solidFill>
+                              <a:miter lim="800000"/>
+                              <a:headEnd/>
+                              <a:tailEnd/>
+                            </a14:hiddenLine>
+                          </a:ext>
+                        </a:extLst>
+                      </wps:spPr>
+                      <wps:txbx>
+                        <w:txbxContent>
+                          <w:p>
+                            <w:pPr>
+                              <w:pStyle w:val="BodyText"/>
+                              <w:rPr>
+                                <w:rFonts w:ascii="Georgia" w:hAnsi="Georgia" w:cs="Open Sans"/>
+                                <w:sz w:val="20"/>
+                                <w:szCs w:val="20"/>
+                              </w:rPr>
+                            </w:pPr>
+                            <w:r>
+                              <w:rPr>
+                                <w:rFonts w:ascii="Georgia" w:hAnsi="Georgia" w:cs="Open Sans"/>
+                                <w:sz w:val="20"/>
+                                <w:szCs w:val="20"/>
+                              </w:rPr>
+                              <w:t>519-721-2837</w:t>
+                            </w:r>
+                          </w:p>
+                        </w:txbxContent>
+                      </wps:txbx>
+                      <wps:bodyPr rot="0" vert="horz" wrap="square" lIns="0" tIns="0" rIns="0" bIns="0" anchor="t" anchorCtr="0" upright="1">
+                        <a:noAutofit/>
+                      </wps:bodyPr>
+                    </wps:wsp>
+                  </a:graphicData>
+                </a:graphic>
+                <wp14:sizeRelH relativeFrom="page">
+                  <wp14:pctWidth>0</wp14:pctWidth>
+                </wp14:sizeRelH>
+                <wp14:sizeRelV relativeFrom="page">
+                  <wp14:pctHeight>0</wp14:pctHeight>
+                </wp14:sizeRelV>
+              </wp:anchor>
+            </w:drawing>
+          </mc:Choice>
+          <mc:Fallback>
+            <w:pict>
+              <v:shape w14:anchorId="374E07E0" id="Text Box 16" o:spid="_x0000_s1040" type="#_x0000_t202" style="position:absolute;margin-left:57.8pt;margin-top:49.7pt;width:64pt;height:15.6pt;z-index:-251650048;visibility:visible;mso-wrap-style:square;mso-width-percent:0;mso-height-percent:0;mso-wrap-distance-left:9pt;mso-wrap-distance-top:0;mso-wrap-distance-right:9pt;mso-wrap-distance-bottom:0;mso-position-horizontal:absolute;mso-position-horizontal-relative:page;mso-position-vertical:absolute;mso-position-vertical-relative:page;mso-width-percent:0;mso-height-percent:0;mso-width-relative:page;mso-height-relative:page;v-text-anchor:top" o:gfxdata="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" filled="f" stroked="f">
+                <v:textbox inset="0,0,0,0">
+                  <w:txbxContent>
+                    <w:p>
+                      <w:pPr>
+                        <w:pStyle w:val="BodyText"/>
+                        <w:rPr>
+                          <w:rFonts w:ascii="Georgia" w:hAnsi="Georgia" w:cs="Open Sans"/>
+                          <w:sz w:val="20"/>
+                          <w:szCs w:val="20"/>
+                        </w:rPr>
+                      </w:pPr>
+                      <w:r>
+                        <w:rPr>
+                          <w:rFonts w:ascii="Georgia" w:hAnsi="Georgia" w:cs="Open Sans"/>
+                          <w:sz w:val="20"/>
+                          <w:szCs w:val="20"/>
+                        </w:rPr>
+                        <w:t>519-721-2837</w:t>
+                      </w:r>
+                    </w:p>
+                  </w:txbxContent>
+                </v:textbox>
+                <w10:wrap anchorx="page" anchory="page"/>
+              </v:shape>
+            </w:pict>
+          </mc:Fallback>
+        </mc:AlternateContent>
+      </w:r>
+      <w:r>
+        <w:rPr>
+          <w:noProof/>
+        </w:rPr>
+        <mc:AlternateContent>
+          <mc:Choice Requires="wps">
+            <w:drawing>
+              <wp:anchor distT="0" distB="0" distL="114300" distR="114300" simplePos="0" relativeHeight="251727872" behindDoc="1" locked="0" layoutInCell="1" allowOverlap="1" wp14:anchorId="187FC9E5" wp14:editId="1C33ED84">
                 <wp:simplePos x="0" y="0"/>
                 <wp:positionH relativeFrom="margin">
                   <wp:posOffset>-149225</wp:posOffset>
@@ -3906,7 +4995,7 @@
           </mc:Choice>
           <mc:Fallback>
             <w:pict>
-              <v:shape w14:anchorId="187FC9E5" id="Text Box 26" o:spid="_x0000_s1036" type="#_x0000_t202" style="position:absolute;margin-left:-11.75pt;margin-top:303.3pt;width:207.4pt;height:207pt;z-index:-251588608;visibility:visible;mso-wrap-style:square;mso-width-percent:0;mso-height-percent:0;mso-wrap-distance-left:9pt;mso-wrap-distance-top:0;mso-wrap-distance-right:9pt;mso-wrap-distance-bottom:0;mso-position-horizontal:absolute;mso-position-horizontal-relative:margin;mso-position-vertical:absolute;mso-position-vertical-relative:page;mso-width-percent:0;mso-height-percent:0;mso-width-relative:page;mso-height-relative:page;v-text-anchor:top" o:gfxdata="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" filled="f" stroked="f">
+              <v:shape w14:anchorId="187FC9E5" id="Text Box 26" o:spid="_x0000_s1041" type="#_x0000_t202" style="position:absolute;margin-left:-11.75pt;margin-top:303.3pt;width:207.4pt;height:207pt;z-index:-251588608;visibility:visible;mso-wrap-style:square;mso-width-percent:0;mso-height-percent:0;mso-wrap-distance-left:9pt;mso-wrap-distance-top:0;mso-wrap-distance-right:9pt;mso-wrap-distance-bottom:0;mso-position-horizontal:absolute;mso-position-horizontal-relative:margin;mso-position-vertical:absolute;mso-position-vertical-relative:page;mso-width-percent:0;mso-height-percent:0;mso-width-relative:page;mso-height-relative:page;v-text-anchor:top" o:gfxdata="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" filled="f" stroked="f">
                 <v:textbox inset="0,0,0,0">
                   <w:txbxContent>
                     <w:p>
@@ -3950,8 +5039,19 @@
                           <w:sz w:val="20"/>
                           <w:szCs w:val="20"/>
                         </w:rPr>
-                        <w:t>Python, TensorFlow, Pillow, Matplotlib, PyQt</w:t>
-                      </w:r>
+                        <w:t xml:space="preserve">Python, TensorFlow, Pillow, Matplotlib, </w:t>
+                      </w:r>
+                      <w:proofErr w:type="spellStart"/>
+                      <w:r>
+                        <w:rPr>
+                          <w:rFonts w:ascii="Georgia" w:hAnsi="Georgia"/>
+                          <w:i/>
+                          <w:sz w:val="20"/>
+                          <w:szCs w:val="20"/>
+                        </w:rPr>
+                        <w:t>PyQt</w:t>
+                      </w:r>
+                      <w:proofErr w:type="spellEnd"/>
                     </w:p>
                     <w:p>
                       <w:pPr>
@@ -3994,6 +5094,7 @@
                         </w:rPr>
                         <w:t xml:space="preserve"> and </w:t>
                       </w:r>
+                      <w:proofErr w:type="spellStart"/>
                       <w:r>
                         <w:rPr>
                           <w:rFonts w:ascii="Georgia" w:hAnsi="Georgia" w:cs="Open Sans"/>
@@ -4004,6 +5105,7 @@
                         </w:rPr>
                         <w:t>Keras</w:t>
                       </w:r>
+                      <w:proofErr w:type="spellEnd"/>
                       <w:r>
                         <w:rPr>
                           <w:rFonts w:ascii="Georgia" w:hAnsi="Georgia" w:cs="Open Sans"/>
@@ -4158,6 +5260,7 @@
                         </w:rPr>
                         <w:t xml:space="preserve"> in Python to develop interactive user interface with </w:t>
                       </w:r>
+                      <w:proofErr w:type="spellStart"/>
                       <w:r>
                         <w:rPr>
                           <w:rFonts w:ascii="Georgia" w:hAnsi="Georgia" w:cs="Open Sans"/>
@@ -4168,6 +5271,7 @@
                         </w:rPr>
                         <w:t>PyQt</w:t>
                       </w:r>
+                      <w:proofErr w:type="spellEnd"/>
                     </w:p>
                   </w:txbxContent>
                 </v:textbox>
@@ -4184,7 +5288,7 @@
         <mc:AlternateContent>
           <mc:Choice Requires="wps">
             <w:drawing>
-              <wp:anchor distT="0" distB="0" distL="114300" distR="114300" simplePos="0" relativeHeight="251734016" behindDoc="1" locked="0" layoutInCell="1" allowOverlap="1" wp14:anchorId="469E8E4F" wp14:editId="76E8D8E6">
+              <wp:anchor distT="0" distB="0" distL="114300" distR="114300" simplePos="0" relativeHeight="251734016" behindDoc="1" locked="0" layoutInCell="1" allowOverlap="1" wp14:anchorId="469E8E4F" wp14:editId="0F2B921C">
                 <wp:simplePos x="0" y="0"/>
                 <wp:positionH relativeFrom="margin">
                   <wp:posOffset>-158115</wp:posOffset>
@@ -4452,7 +5556,7 @@
           </mc:Choice>
           <mc:Fallback>
             <w:pict>
-              <v:shape w14:anchorId="469E8E4F" id="Text Box 29" o:spid="_x0000_s1037" type="#_x0000_t202" style="position:absolute;margin-left:-12.45pt;margin-top:689.05pt;width:207.4pt;height:139.2pt;z-index:-251582464;visibility:visible;mso-wrap-style:square;mso-width-percent:0;mso-height-percent:0;mso-wrap-distance-left:9pt;mso-wrap-distance-top:0;mso-wrap-distance-right:9pt;mso-wrap-distance-bottom:0;mso-position-horizontal:absolute;mso-position-horizontal-relative:margin;mso-position-vertical:absolute;mso-position-vertical-relative:page;mso-width-percent:0;mso-height-percent:0;mso-width-relative:page;mso-height-relative:page;v-text-anchor:top" o:gfxdata="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" filled="f" stroked="f">
+              <v:shape w14:anchorId="469E8E4F" id="Text Box 29" o:spid="_x0000_s1042" type="#_x0000_t202" style="position:absolute;margin-left:-12.45pt;margin-top:689.05pt;width:207.4pt;height:139.2pt;z-index:-251582464;visibility:visible;mso-wrap-style:square;mso-width-percent:0;mso-height-percent:0;mso-wrap-distance-left:9pt;mso-wrap-distance-top:0;mso-wrap-distance-right:9pt;mso-wrap-distance-bottom:0;mso-position-horizontal:absolute;mso-position-horizontal-relative:margin;mso-position-vertical:absolute;mso-position-vertical-relative:page;mso-width-percent:0;mso-height-percent:0;mso-width-relative:page;mso-height-relative:page;v-text-anchor:top" o:gfxdata="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" filled="f" stroked="f">
                 <v:textbox inset="0,0,0,0">
                   <w:txbxContent>
                     <w:p>
@@ -4496,7 +5600,27 @@
                           <w:sz w:val="20"/>
                           <w:szCs w:val="20"/>
                         </w:rPr>
-                        <w:t>C++, SFML, HackerNest API</w:t>
+                        <w:t xml:space="preserve">C++, SFML, </w:t>
+                      </w:r>
+                      <w:proofErr w:type="spellStart"/>
+                      <w:r>
+                        <w:rPr>
+                          <w:rFonts w:ascii="Georgia" w:hAnsi="Georgia"/>
+                          <w:i/>
+                          <w:sz w:val="20"/>
+                          <w:szCs w:val="20"/>
+                        </w:rPr>
+                        <w:t>HackerNest</w:t>
+                      </w:r>
+                      <w:proofErr w:type="spellEnd"/>
+                      <w:r>
+                        <w:rPr>
+                          <w:rFonts w:ascii="Georgia" w:hAnsi="Georgia"/>
+                          <w:i/>
+                          <w:sz w:val="20"/>
+                          <w:szCs w:val="20"/>
+                        </w:rPr>
+                        <w:t xml:space="preserve"> API</w:t>
                       </w:r>
                     </w:p>
                     <w:p>
@@ -4530,7 +5654,29 @@
                           <w:sz w:val="20"/>
                           <w:szCs w:val="20"/>
                         </w:rPr>
-                        <w:t xml:space="preserve">Ubisoft’s HackerNest API </w:t>
+                        <w:t xml:space="preserve">Ubisoft’s </w:t>
+                      </w:r>
+                      <w:proofErr w:type="spellStart"/>
+                      <w:r>
+                        <w:rPr>
+                          <w:rFonts w:ascii="Georgia" w:hAnsi="Georgia" w:cs="Open Sans"/>
+                          <w:b/>
+                          <w:bCs/>
+                          <w:sz w:val="20"/>
+                          <w:szCs w:val="20"/>
+                        </w:rPr>
+                        <w:t>HackerNest</w:t>
+                      </w:r>
+                      <w:proofErr w:type="spellEnd"/>
+                      <w:r>
+                        <w:rPr>
+                          <w:rFonts w:ascii="Georgia" w:hAnsi="Georgia" w:cs="Open Sans"/>
+                          <w:b/>
+                          <w:bCs/>
+                          <w:sz w:val="20"/>
+                          <w:szCs w:val="20"/>
+                        </w:rPr>
+                        <w:t xml:space="preserve"> API </w:t>
                       </w:r>
                       <w:r>
                         <w:rPr>
@@ -4622,7 +5768,7 @@
         <mc:AlternateContent>
           <mc:Choice Requires="wps">
             <w:drawing>
-              <wp:anchor distT="0" distB="0" distL="114300" distR="114300" simplePos="0" relativeHeight="251729920" behindDoc="1" locked="0" layoutInCell="1" allowOverlap="1" wp14:anchorId="7C6C559E" wp14:editId="32ABAE23">
+              <wp:anchor distT="0" distB="0" distL="114300" distR="114300" simplePos="0" relativeHeight="251729920" behindDoc="1" locked="0" layoutInCell="1" allowOverlap="1" wp14:anchorId="7C6C559E" wp14:editId="1590F5A5">
                 <wp:simplePos x="0" y="0"/>
                 <wp:positionH relativeFrom="margin">
                   <wp:posOffset>-149225</wp:posOffset>
@@ -4858,7 +6004,7 @@
           </mc:Choice>
           <mc:Fallback>
             <w:pict>
-              <v:shape w14:anchorId="7C6C559E" id="Text Box 27" o:spid="_x0000_s1038" type="#_x0000_t202" style="position:absolute;margin-left:-11.75pt;margin-top:517.2pt;width:207.4pt;height:164.25pt;z-index:-251586560;visibility:visible;mso-wrap-style:square;mso-width-percent:0;mso-height-percent:0;mso-wrap-distance-left:9pt;mso-wrap-distance-top:0;mso-wrap-distance-right:9pt;mso-wrap-distance-bottom:0;mso-position-horizontal:absolute;mso-position-horizontal-relative:margin;mso-position-vertical:absolute;mso-position-vertical-relative:page;mso-width-percent:0;mso-height-percent:0;mso-width-relative:page;mso-height-relative:page;v-text-anchor:top" o:gfxdata="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" filled="f" stroked="f">
+              <v:shape w14:anchorId="7C6C559E" id="Text Box 27" o:spid="_x0000_s1043" type="#_x0000_t202" style="position:absolute;margin-left:-11.75pt;margin-top:517.2pt;width:207.4pt;height:164.25pt;z-index:-251586560;visibility:visible;mso-wrap-style:square;mso-width-percent:0;mso-height-percent:0;mso-wrap-distance-left:9pt;mso-wrap-distance-top:0;mso-wrap-distance-right:9pt;mso-wrap-distance-bottom:0;mso-position-horizontal:absolute;mso-position-horizontal-relative:margin;mso-position-vertical:absolute;mso-position-vertical-relative:page;mso-width-percent:0;mso-height-percent:0;mso-width-relative:page;mso-height-relative:page;v-text-anchor:top" o:gfxdata="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" filled="f" stroked="f">
                 <v:textbox inset="0,0,0,0">
                   <w:txbxContent>
                     <w:p>
@@ -5038,7 +6184,7 @@
         <mc:AlternateContent>
           <mc:Choice Requires="wps">
             <w:drawing>
-              <wp:anchor distT="0" distB="0" distL="114300" distR="114300" simplePos="0" relativeHeight="251731968" behindDoc="1" locked="0" layoutInCell="1" allowOverlap="1" wp14:anchorId="36F6A7DE" wp14:editId="7BC95DD3">
+              <wp:anchor distT="0" distB="0" distL="114300" distR="114300" simplePos="0" relativeHeight="251731968" behindDoc="1" locked="0" layoutInCell="1" allowOverlap="1" wp14:anchorId="36F6A7DE" wp14:editId="434D0654">
                 <wp:simplePos x="0" y="0"/>
                 <wp:positionH relativeFrom="margin">
                   <wp:posOffset>-157480</wp:posOffset>
@@ -5342,7 +6488,7 @@
           </mc:Choice>
           <mc:Fallback>
             <w:pict>
-              <v:shape w14:anchorId="36F6A7DE" id="Text Box 28" o:spid="_x0000_s1039" type="#_x0000_t202" style="position:absolute;margin-left:-12.4pt;margin-top:134.25pt;width:207.4pt;height:166.4pt;z-index:-251584512;visibility:visible;mso-wrap-style:square;mso-width-percent:0;mso-height-percent:0;mso-wrap-distance-left:9pt;mso-wrap-distance-top:0;mso-wrap-distance-right:9pt;mso-wrap-distance-bottom:0;mso-position-horizontal:absolute;mso-position-horizontal-relative:margin;mso-position-vertical:absolute;mso-position-vertical-relative:page;mso-width-percent:0;mso-height-percent:0;mso-width-relative:page;mso-height-relative:page;v-text-anchor:top" o:gfxdata="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" filled="f" stroked="f">
+              <v:shape w14:anchorId="36F6A7DE" id="Text Box 28" o:spid="_x0000_s1044" type="#_x0000_t202" style="position:absolute;margin-left:-12.4pt;margin-top:134.25pt;width:207.4pt;height:166.4pt;z-index:-251584512;visibility:visible;mso-wrap-style:square;mso-width-percent:0;mso-height-percent:0;mso-wrap-distance-left:9pt;mso-wrap-distance-top:0;mso-wrap-distance-right:9pt;mso-wrap-distance-bottom:0;mso-position-horizontal:absolute;mso-position-horizontal-relative:margin;mso-position-vertical:absolute;mso-position-vertical-relative:page;mso-width-percent:0;mso-height-percent:0;mso-width-relative:page;mso-height-relative:page;v-text-anchor:top" o:gfxdata="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" filled="f" stroked="f">
                 <v:textbox inset="0,0,0,0">
                   <w:txbxContent>
                     <w:p>
@@ -5586,910 +6732,12 @@
       <w:r>
         <w:rPr>
           <w:noProof/>
-          <w:sz w:val="2"/>
-          <w:szCs w:val="2"/>
-        </w:rPr>
-        <w:drawing>
-          <wp:anchor distT="0" distB="0" distL="114300" distR="114300" simplePos="0" relativeHeight="251694080" behindDoc="0" locked="0" layoutInCell="1" allowOverlap="1" wp14:anchorId="33128007" wp14:editId="2562F93E">
-            <wp:simplePos x="0" y="0"/>
-            <wp:positionH relativeFrom="column">
-              <wp:posOffset>67945</wp:posOffset>
-            </wp:positionH>
-            <wp:positionV relativeFrom="paragraph">
-              <wp:posOffset>133985</wp:posOffset>
-            </wp:positionV>
-            <wp:extent cx="181610" cy="181610"/>
-            <wp:effectExtent l="0" t="0" r="8890" b="8890"/>
-            <wp:wrapNone/>
-            <wp:docPr id="38" name="Picture 38" descr="C:\Users\abdou\Desktop\Resumes for Customer\Customer Project\Resume 8\mail.png">
-              <a:hlinkClick xmlns:a="http://schemas.openxmlformats.org/drawingml/2006/main" r:id="rId5"/>
-            </wp:docPr>
-            <wp:cNvGraphicFramePr>
-              <a:graphicFrameLocks xmlns:a="http://schemas.openxmlformats.org/drawingml/2006/main" noChangeAspect="1"/>
-            </wp:cNvGraphicFramePr>
-            <a:graphic xmlns:a="http://schemas.openxmlformats.org/drawingml/2006/main">
-              <a:graphicData uri="http://schemas.openxmlformats.org/drawingml/2006/picture">
-                <pic:pic xmlns:pic="http://schemas.openxmlformats.org/drawingml/2006/picture">
-                  <pic:nvPicPr>
-                    <pic:cNvPr id="38" name="Picture 38" descr="C:\Users\abdou\Desktop\Resumes for Customer\Customer Project\Resume 8\mail.png">
-                      <a:hlinkClick r:id="rId5"/>
-                    </pic:cNvPr>
-                    <pic:cNvPicPr>
-                      <a:picLocks noChangeAspect="1" noChangeArrowheads="1"/>
-                    </pic:cNvPicPr>
-                  </pic:nvPicPr>
-                  <pic:blipFill>
-                    <a:blip r:embed="rId6" cstate="print">
-                      <a:extLst>
-                        <a:ext uri="{28A0092B-C50C-407E-A947-70E740481C1C}">
-                          <a14:useLocalDpi xmlns:a14="http://schemas.microsoft.com/office/drawing/2010/main" val="0"/>
-                        </a:ext>
-                      </a:extLst>
-                    </a:blip>
-                    <a:srcRect/>
-                    <a:stretch>
-                      <a:fillRect/>
-                    </a:stretch>
-                  </pic:blipFill>
-                  <pic:spPr bwMode="auto">
-                    <a:xfrm>
-                      <a:off x="0" y="0"/>
-                      <a:ext cx="181610" cy="181610"/>
-                    </a:xfrm>
-                    <a:prstGeom prst="rect">
-                      <a:avLst/>
-                    </a:prstGeom>
-                    <a:noFill/>
-                    <a:ln>
-                      <a:noFill/>
-                    </a:ln>
-                  </pic:spPr>
-                </pic:pic>
-              </a:graphicData>
-            </a:graphic>
-            <wp14:sizeRelH relativeFrom="page">
-              <wp14:pctWidth>0</wp14:pctWidth>
-            </wp14:sizeRelH>
-            <wp14:sizeRelV relativeFrom="page">
-              <wp14:pctHeight>0</wp14:pctHeight>
-            </wp14:sizeRelV>
-          </wp:anchor>
-        </w:drawing>
-      </w:r>
-      <w:r>
-        <w:rPr>
-          <w:noProof/>
-        </w:rPr>
-        <mc:AlternateContent>
-          <mc:Choice Requires="wps">
-            <w:drawing>
-              <wp:anchor distT="0" distB="0" distL="114300" distR="114300" simplePos="0" relativeHeight="251665408" behindDoc="1" locked="0" layoutInCell="1" allowOverlap="1" wp14:anchorId="015D7439" wp14:editId="052347A1">
-                <wp:simplePos x="0" y="0"/>
-                <wp:positionH relativeFrom="page">
-                  <wp:posOffset>592455</wp:posOffset>
-                </wp:positionH>
-                <wp:positionV relativeFrom="page">
-                  <wp:posOffset>492125</wp:posOffset>
-                </wp:positionV>
-                <wp:extent cx="1767840" cy="213360"/>
-                <wp:effectExtent l="0" t="0" r="3810" b="15240"/>
-                <wp:wrapNone/>
-                <wp:docPr id="17" name="Text Box 17">
-                  <a:hlinkClick xmlns:a="http://schemas.openxmlformats.org/drawingml/2006/main" r:id="rId5"/>
-                </wp:docPr>
-                <wp:cNvGraphicFramePr>
-                  <a:graphicFrameLocks xmlns:a="http://schemas.openxmlformats.org/drawingml/2006/main"/>
-                </wp:cNvGraphicFramePr>
-                <a:graphic xmlns:a="http://schemas.openxmlformats.org/drawingml/2006/main">
-                  <a:graphicData uri="http://schemas.microsoft.com/office/word/2010/wordprocessingShape">
-                    <wps:wsp>
-                      <wps:cNvSpPr txBox="1">
-                        <a:spLocks noChangeArrowheads="1"/>
-                      </wps:cNvSpPr>
-                      <wps:spPr bwMode="auto">
-                        <a:xfrm>
-                          <a:off x="0" y="0"/>
-                          <a:ext cx="1767840" cy="213360"/>
-                        </a:xfrm>
-                        <a:prstGeom prst="rect">
-                          <a:avLst/>
-                        </a:prstGeom>
-                        <a:noFill/>
-                        <a:ln>
-                          <a:noFill/>
-                        </a:ln>
-                        <a:extLst>
-                          <a:ext uri="{909E8E84-426E-40DD-AFC4-6F175D3DCCD1}">
-                            <a14:hiddenFill xmlns:a14="http://schemas.microsoft.com/office/drawing/2010/main">
-                              <a:solidFill>
-                                <a:srgbClr val="FFFFFF"/>
-                              </a:solidFill>
-                            </a14:hiddenFill>
-                          </a:ext>
-                          <a:ext uri="{91240B29-F687-4F45-9708-019B960494DF}">
-                            <a14:hiddenLine xmlns:a14="http://schemas.microsoft.com/office/drawing/2010/main" w="9525">
-                              <a:solidFill>
-                                <a:srgbClr val="000000"/>
-                              </a:solidFill>
-                              <a:miter lim="800000"/>
-                              <a:headEnd/>
-                              <a:tailEnd/>
-                            </a14:hiddenLine>
-                          </a:ext>
-                        </a:extLst>
-                      </wps:spPr>
-                      <wps:txbx>
-                        <w:txbxContent>
-                          <w:p>
-                            <w:pPr>
-                              <w:pStyle w:val="BodyText"/>
-                              <w:rPr>
-                                <w:rFonts w:ascii="Georgia" w:hAnsi="Georgia" w:cs="Open Sans"/>
-                                <w:sz w:val="20"/>
-                                <w:szCs w:val="20"/>
-                              </w:rPr>
-                            </w:pPr>
-                            <w:r>
-                              <w:rPr>
-                                <w:rFonts w:ascii="Georgia" w:hAnsi="Georgia" w:cs="Open Sans"/>
-                                <w:sz w:val="20"/>
-                                <w:szCs w:val="20"/>
-                              </w:rPr>
-                              <w:t>zm</w:t>
-                            </w:r>
-                            <w:r>
-                              <w:rPr>
-                                <w:rFonts w:ascii="Georgia" w:hAnsi="Georgia" w:cs="Open Sans"/>
-                                <w:sz w:val="20"/>
-                                <w:szCs w:val="20"/>
-                              </w:rPr>
-                              <w:t>2</w:t>
-                            </w:r>
-                            <w:r>
-                              <w:rPr>
-                                <w:rFonts w:ascii="Georgia" w:hAnsi="Georgia" w:cs="Open Sans"/>
-                                <w:sz w:val="20"/>
-                                <w:szCs w:val="20"/>
-                              </w:rPr>
-                              <w:t>zaman@uwaterloo.ca</w:t>
-                            </w:r>
-                          </w:p>
-                        </w:txbxContent>
-                      </wps:txbx>
-                      <wps:bodyPr rot="0" vert="horz" wrap="square" lIns="0" tIns="0" rIns="0" bIns="0" anchor="t" anchorCtr="0" upright="1">
-                        <a:noAutofit/>
-                      </wps:bodyPr>
-                    </wps:wsp>
-                  </a:graphicData>
-                </a:graphic>
-                <wp14:sizeRelH relativeFrom="page">
-                  <wp14:pctWidth>0</wp14:pctWidth>
-                </wp14:sizeRelH>
-                <wp14:sizeRelV relativeFrom="page">
-                  <wp14:pctHeight>0</wp14:pctHeight>
-                </wp14:sizeRelV>
-              </wp:anchor>
-            </w:drawing>
-          </mc:Choice>
-          <mc:Fallback>
-            <w:pict>
-              <v:shape w14:anchorId="015D7439" id="Text Box 17" o:spid="_x0000_s1040" type="#_x0000_t202" href="mailto:zm2zaman@uwaterloo.ca" style="position:absolute;margin-left:46.65pt;margin-top:38.75pt;width:139.2pt;height:16.8pt;z-index:-251651072;visibility:visible;mso-wrap-style:square;mso-width-percent:0;mso-height-percent:0;mso-wrap-distance-left:9pt;mso-wrap-distance-top:0;mso-wrap-distance-right:9pt;mso-wrap-distance-bottom:0;mso-position-horizontal:absolute;mso-position-horizontal-relative:page;mso-position-vertical:absolute;mso-position-vertical-relative:page;mso-width-percent:0;mso-height-percent:0;mso-width-relative:page;mso-height-relative:page;v-text-anchor:top" o:gfxdata="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" o:button="t" filled="f" stroked="f">
-                <v:fill o:detectmouseclick="t"/>
-                <v:textbox inset="0,0,0,0">
-                  <w:txbxContent>
-                    <w:p>
-                      <w:pPr>
-                        <w:pStyle w:val="BodyText"/>
-                        <w:rPr>
-                          <w:rFonts w:ascii="Georgia" w:hAnsi="Georgia" w:cs="Open Sans"/>
-                          <w:sz w:val="20"/>
-                          <w:szCs w:val="20"/>
-                        </w:rPr>
-                      </w:pPr>
-                      <w:r>
-                        <w:rPr>
-                          <w:rFonts w:ascii="Georgia" w:hAnsi="Georgia" w:cs="Open Sans"/>
-                          <w:sz w:val="20"/>
-                          <w:szCs w:val="20"/>
-                        </w:rPr>
-                        <w:t>zm</w:t>
-                      </w:r>
-                      <w:r>
-                        <w:rPr>
-                          <w:rFonts w:ascii="Georgia" w:hAnsi="Georgia" w:cs="Open Sans"/>
-                          <w:sz w:val="20"/>
-                          <w:szCs w:val="20"/>
-                        </w:rPr>
-                        <w:t>2</w:t>
-                      </w:r>
-                      <w:r>
-                        <w:rPr>
-                          <w:rFonts w:ascii="Georgia" w:hAnsi="Georgia" w:cs="Open Sans"/>
-                          <w:sz w:val="20"/>
-                          <w:szCs w:val="20"/>
-                        </w:rPr>
-                        <w:t>zaman@</w:t>
-                      </w:r>
-                      <w:bookmarkStart w:id="1" w:name="_GoBack"/>
-                      <w:bookmarkEnd w:id="1"/>
-                      <w:r>
-                        <w:rPr>
-                          <w:rFonts w:ascii="Georgia" w:hAnsi="Georgia" w:cs="Open Sans"/>
-                          <w:sz w:val="20"/>
-                          <w:szCs w:val="20"/>
-                        </w:rPr>
-                        <w:t>uwaterloo.ca</w:t>
-                      </w:r>
-                    </w:p>
-                  </w:txbxContent>
-                </v:textbox>
-                <w10:wrap anchorx="page" anchory="page"/>
-              </v:shape>
-            </w:pict>
-          </mc:Fallback>
-        </mc:AlternateContent>
-      </w:r>
-      <w:r>
-        <w:rPr>
-          <w:noProof/>
-        </w:rPr>
-        <mc:AlternateContent>
-          <mc:Choice Requires="wps">
-            <w:drawing>
-              <wp:anchor distT="0" distB="0" distL="114300" distR="114300" simplePos="0" relativeHeight="251666432" behindDoc="1" locked="0" layoutInCell="1" allowOverlap="1" wp14:anchorId="374E07E0" wp14:editId="6E955BA1">
-                <wp:simplePos x="0" y="0"/>
-                <wp:positionH relativeFrom="page">
-                  <wp:posOffset>597535</wp:posOffset>
-                </wp:positionH>
-                <wp:positionV relativeFrom="page">
-                  <wp:posOffset>710565</wp:posOffset>
-                </wp:positionV>
-                <wp:extent cx="812800" cy="198120"/>
-                <wp:effectExtent l="0" t="0" r="6350" b="11430"/>
-                <wp:wrapNone/>
-                <wp:docPr id="16" name="Text Box 16"/>
-                <wp:cNvGraphicFramePr>
-                  <a:graphicFrameLocks xmlns:a="http://schemas.openxmlformats.org/drawingml/2006/main"/>
-                </wp:cNvGraphicFramePr>
-                <a:graphic xmlns:a="http://schemas.openxmlformats.org/drawingml/2006/main">
-                  <a:graphicData uri="http://schemas.microsoft.com/office/word/2010/wordprocessingShape">
-                    <wps:wsp>
-                      <wps:cNvSpPr txBox="1">
-                        <a:spLocks noChangeArrowheads="1"/>
-                      </wps:cNvSpPr>
-                      <wps:spPr bwMode="auto">
-                        <a:xfrm>
-                          <a:off x="0" y="0"/>
-                          <a:ext cx="812800" cy="198120"/>
-                        </a:xfrm>
-                        <a:prstGeom prst="rect">
-                          <a:avLst/>
-                        </a:prstGeom>
-                        <a:noFill/>
-                        <a:ln>
-                          <a:noFill/>
-                        </a:ln>
-                        <a:extLst>
-                          <a:ext uri="{909E8E84-426E-40DD-AFC4-6F175D3DCCD1}">
-                            <a14:hiddenFill xmlns:a14="http://schemas.microsoft.com/office/drawing/2010/main">
-                              <a:solidFill>
-                                <a:srgbClr val="FFFFFF"/>
-                              </a:solidFill>
-                            </a14:hiddenFill>
-                          </a:ext>
-                          <a:ext uri="{91240B29-F687-4F45-9708-019B960494DF}">
-                            <a14:hiddenLine xmlns:a14="http://schemas.microsoft.com/office/drawing/2010/main" w="9525">
-                              <a:solidFill>
-                                <a:srgbClr val="000000"/>
-                              </a:solidFill>
-                              <a:miter lim="800000"/>
-                              <a:headEnd/>
-                              <a:tailEnd/>
-                            </a14:hiddenLine>
-                          </a:ext>
-                        </a:extLst>
-                      </wps:spPr>
-                      <wps:txbx>
-                        <w:txbxContent>
-                          <w:p>
-                            <w:pPr>
-                              <w:pStyle w:val="BodyText"/>
-                              <w:rPr>
-                                <w:rFonts w:ascii="Georgia" w:hAnsi="Georgia" w:cs="Open Sans"/>
-                                <w:sz w:val="20"/>
-                                <w:szCs w:val="20"/>
-                              </w:rPr>
-                            </w:pPr>
-                            <w:r>
-                              <w:rPr>
-                                <w:rFonts w:ascii="Georgia" w:hAnsi="Georgia" w:cs="Open Sans"/>
-                                <w:sz w:val="20"/>
-                                <w:szCs w:val="20"/>
-                              </w:rPr>
-                              <w:t>519-721-2837</w:t>
-                            </w:r>
-                          </w:p>
-                        </w:txbxContent>
-                      </wps:txbx>
-                      <wps:bodyPr rot="0" vert="horz" wrap="square" lIns="0" tIns="0" rIns="0" bIns="0" anchor="t" anchorCtr="0" upright="1">
-                        <a:noAutofit/>
-                      </wps:bodyPr>
-                    </wps:wsp>
-                  </a:graphicData>
-                </a:graphic>
-                <wp14:sizeRelH relativeFrom="page">
-                  <wp14:pctWidth>0</wp14:pctWidth>
-                </wp14:sizeRelH>
-                <wp14:sizeRelV relativeFrom="page">
-                  <wp14:pctHeight>0</wp14:pctHeight>
-                </wp14:sizeRelV>
-              </wp:anchor>
-            </w:drawing>
-          </mc:Choice>
-          <mc:Fallback>
-            <w:pict>
-              <v:shape w14:anchorId="374E07E0" id="Text Box 16" o:spid="_x0000_s1041" type="#_x0000_t202" style="position:absolute;margin-left:47.05pt;margin-top:55.95pt;width:64pt;height:15.6pt;z-index:-251650048;visibility:visible;mso-wrap-style:square;mso-width-percent:0;mso-height-percent:0;mso-wrap-distance-left:9pt;mso-wrap-distance-top:0;mso-wrap-distance-right:9pt;mso-wrap-distance-bottom:0;mso-position-horizontal:absolute;mso-position-horizontal-relative:page;mso-position-vertical:absolute;mso-position-vertical-relative:page;mso-width-percent:0;mso-height-percent:0;mso-width-relative:page;mso-height-relative:page;v-text-anchor:top" o:gfxdata="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" filled="f" stroked="f">
-                <v:textbox inset="0,0,0,0">
-                  <w:txbxContent>
-                    <w:p>
-                      <w:pPr>
-                        <w:pStyle w:val="BodyText"/>
-                        <w:rPr>
-                          <w:rFonts w:ascii="Georgia" w:hAnsi="Georgia" w:cs="Open Sans"/>
-                          <w:sz w:val="20"/>
-                          <w:szCs w:val="20"/>
-                        </w:rPr>
-                      </w:pPr>
-                      <w:r>
-                        <w:rPr>
-                          <w:rFonts w:ascii="Georgia" w:hAnsi="Georgia" w:cs="Open Sans"/>
-                          <w:sz w:val="20"/>
-                          <w:szCs w:val="20"/>
-                        </w:rPr>
-                        <w:t>519-721-2837</w:t>
-                      </w:r>
-                    </w:p>
-                  </w:txbxContent>
-                </v:textbox>
-                <w10:wrap anchorx="page" anchory="page"/>
-              </v:shape>
-            </w:pict>
-          </mc:Fallback>
-        </mc:AlternateContent>
-      </w:r>
-      <w:r>
-        <w:rPr>
-          <w:noProof/>
-        </w:rPr>
-        <w:drawing>
-          <wp:anchor distT="0" distB="0" distL="114300" distR="114300" simplePos="0" relativeHeight="251697152" behindDoc="0" locked="0" layoutInCell="1" allowOverlap="1" wp14:anchorId="7A61CEAE" wp14:editId="72E91444">
-            <wp:simplePos x="0" y="0"/>
-            <wp:positionH relativeFrom="column">
-              <wp:posOffset>64770</wp:posOffset>
-            </wp:positionH>
-            <wp:positionV relativeFrom="paragraph">
-              <wp:posOffset>357505</wp:posOffset>
-            </wp:positionV>
-            <wp:extent cx="181610" cy="181610"/>
-            <wp:effectExtent l="0" t="0" r="8890" b="8890"/>
-            <wp:wrapNone/>
-            <wp:docPr id="35" name="Picture 35" descr="C:\Users\abdou\Desktop\Resumes for Customer\Customer Project\Resume 8\phone.png"/>
-            <wp:cNvGraphicFramePr>
-              <a:graphicFrameLocks xmlns:a="http://schemas.openxmlformats.org/drawingml/2006/main" noChangeAspect="1"/>
-            </wp:cNvGraphicFramePr>
-            <a:graphic xmlns:a="http://schemas.openxmlformats.org/drawingml/2006/main">
-              <a:graphicData uri="http://schemas.openxmlformats.org/drawingml/2006/picture">
-                <pic:pic xmlns:pic="http://schemas.openxmlformats.org/drawingml/2006/picture">
-                  <pic:nvPicPr>
-                    <pic:cNvPr id="0" name="Picture 1" descr="C:\Users\abdou\Desktop\Resumes for Customer\Customer Project\Resume 8\phone.png"/>
-                    <pic:cNvPicPr>
-                      <a:picLocks noChangeAspect="1" noChangeArrowheads="1"/>
-                    </pic:cNvPicPr>
-                  </pic:nvPicPr>
-                  <pic:blipFill>
-                    <a:blip r:embed="rId7" cstate="print">
-                      <a:extLst>
-                        <a:ext uri="{28A0092B-C50C-407E-A947-70E740481C1C}">
-                          <a14:useLocalDpi xmlns:a14="http://schemas.microsoft.com/office/drawing/2010/main" val="0"/>
-                        </a:ext>
-                      </a:extLst>
-                    </a:blip>
-                    <a:srcRect/>
-                    <a:stretch>
-                      <a:fillRect/>
-                    </a:stretch>
-                  </pic:blipFill>
-                  <pic:spPr bwMode="auto">
-                    <a:xfrm>
-                      <a:off x="0" y="0"/>
-                      <a:ext cx="181610" cy="181610"/>
-                    </a:xfrm>
-                    <a:prstGeom prst="rect">
-                      <a:avLst/>
-                    </a:prstGeom>
-                    <a:noFill/>
-                    <a:ln>
-                      <a:noFill/>
-                    </a:ln>
-                  </pic:spPr>
-                </pic:pic>
-              </a:graphicData>
-            </a:graphic>
-            <wp14:sizeRelH relativeFrom="page">
-              <wp14:pctWidth>0</wp14:pctWidth>
-            </wp14:sizeRelH>
-            <wp14:sizeRelV relativeFrom="page">
-              <wp14:pctHeight>0</wp14:pctHeight>
-            </wp14:sizeRelV>
-          </wp:anchor>
-        </w:drawing>
-      </w:r>
-      <w:r>
-        <w:rPr>
-          <w:noProof/>
-        </w:rPr>
-        <mc:AlternateContent>
-          <mc:Choice Requires="wps">
-            <w:drawing>
-              <wp:anchor distT="0" distB="0" distL="114300" distR="114300" simplePos="0" relativeHeight="251667456" behindDoc="1" locked="0" layoutInCell="1" allowOverlap="1" wp14:anchorId="1EE671CB" wp14:editId="357F98E5">
-                <wp:simplePos x="0" y="0"/>
-                <wp:positionH relativeFrom="page">
-                  <wp:posOffset>584835</wp:posOffset>
-                </wp:positionH>
-                <wp:positionV relativeFrom="page">
-                  <wp:posOffset>934720</wp:posOffset>
-                </wp:positionV>
-                <wp:extent cx="1308100" cy="205740"/>
-                <wp:effectExtent l="0" t="0" r="6350" b="3810"/>
-                <wp:wrapNone/>
-                <wp:docPr id="15" name="Text Box 15">
-                  <a:hlinkClick xmlns:a="http://schemas.openxmlformats.org/drawingml/2006/main" r:id="rId8"/>
-                </wp:docPr>
-                <wp:cNvGraphicFramePr>
-                  <a:graphicFrameLocks xmlns:a="http://schemas.openxmlformats.org/drawingml/2006/main"/>
-                </wp:cNvGraphicFramePr>
-                <a:graphic xmlns:a="http://schemas.openxmlformats.org/drawingml/2006/main">
-                  <a:graphicData uri="http://schemas.microsoft.com/office/word/2010/wordprocessingShape">
-                    <wps:wsp>
-                      <wps:cNvSpPr txBox="1">
-                        <a:spLocks noChangeArrowheads="1"/>
-                      </wps:cNvSpPr>
-                      <wps:spPr bwMode="auto">
-                        <a:xfrm>
-                          <a:off x="0" y="0"/>
-                          <a:ext cx="1308100" cy="205740"/>
-                        </a:xfrm>
-                        <a:prstGeom prst="rect">
-                          <a:avLst/>
-                        </a:prstGeom>
-                        <a:noFill/>
-                        <a:ln>
-                          <a:noFill/>
-                        </a:ln>
-                        <a:extLst>
-                          <a:ext uri="{909E8E84-426E-40DD-AFC4-6F175D3DCCD1}">
-                            <a14:hiddenFill xmlns:a14="http://schemas.microsoft.com/office/drawing/2010/main">
-                              <a:solidFill>
-                                <a:srgbClr val="FFFFFF"/>
-                              </a:solidFill>
-                            </a14:hiddenFill>
-                          </a:ext>
-                          <a:ext uri="{91240B29-F687-4F45-9708-019B960494DF}">
-                            <a14:hiddenLine xmlns:a14="http://schemas.microsoft.com/office/drawing/2010/main" w="9525">
-                              <a:solidFill>
-                                <a:srgbClr val="000000"/>
-                              </a:solidFill>
-                              <a:miter lim="800000"/>
-                              <a:headEnd/>
-                              <a:tailEnd/>
-                            </a14:hiddenLine>
-                          </a:ext>
-                        </a:extLst>
-                      </wps:spPr>
-                      <wps:txbx>
-                        <w:txbxContent>
-                          <w:p>
-                            <w:pPr>
-                              <w:pStyle w:val="BodyText"/>
-                              <w:spacing w:before="40" w:line="211" w:lineRule="auto"/>
-                              <w:rPr>
-                                <w:rFonts w:ascii="Georgia" w:hAnsi="Georgia" w:cs="Open Sans"/>
-                                <w:sz w:val="20"/>
-                                <w:szCs w:val="20"/>
-                              </w:rPr>
-                            </w:pPr>
-                            <w:r>
-                              <w:rPr>
-                                <w:rFonts w:ascii="Georgia" w:hAnsi="Georgia" w:cs="Open Sans"/>
-                                <w:sz w:val="20"/>
-                                <w:szCs w:val="20"/>
-                              </w:rPr>
-                              <w:t>g</w:t>
-                            </w:r>
-                            <w:r>
-                              <w:rPr>
-                                <w:rFonts w:ascii="Georgia" w:hAnsi="Georgia" w:cs="Open Sans"/>
-                                <w:sz w:val="20"/>
-                                <w:szCs w:val="20"/>
-                              </w:rPr>
-                              <w:t>ithub</w:t>
-                            </w:r>
-                            <w:r>
-                              <w:rPr>
-                                <w:rFonts w:ascii="Georgia" w:hAnsi="Georgia" w:cs="Open Sans"/>
-                                <w:sz w:val="20"/>
-                                <w:szCs w:val="20"/>
-                              </w:rPr>
-                              <w:t>.com/alvii147</w:t>
-                            </w:r>
-                          </w:p>
-                        </w:txbxContent>
-                      </wps:txbx>
-                      <wps:bodyPr rot="0" vert="horz" wrap="square" lIns="0" tIns="0" rIns="0" bIns="0" anchor="t" anchorCtr="0" upright="1">
-                        <a:noAutofit/>
-                      </wps:bodyPr>
-                    </wps:wsp>
-                  </a:graphicData>
-                </a:graphic>
-                <wp14:sizeRelH relativeFrom="page">
-                  <wp14:pctWidth>0</wp14:pctWidth>
-                </wp14:sizeRelH>
-                <wp14:sizeRelV relativeFrom="page">
-                  <wp14:pctHeight>0</wp14:pctHeight>
-                </wp14:sizeRelV>
-              </wp:anchor>
-            </w:drawing>
-          </mc:Choice>
-          <mc:Fallback>
-            <w:pict>
-              <v:shape w14:anchorId="1EE671CB" id="Text Box 15" o:spid="_x0000_s1042" type="#_x0000_t202" href="https://github.com/alvii147" style="position:absolute;margin-left:46.05pt;margin-top:73.6pt;width:103pt;height:16.2pt;z-index:-251649024;visibility:visible;mso-wrap-style:square;mso-width-percent:0;mso-height-percent:0;mso-wrap-distance-left:9pt;mso-wrap-distance-top:0;mso-wrap-distance-right:9pt;mso-wrap-distance-bottom:0;mso-position-horizontal:absolute;mso-position-horizontal-relative:page;mso-position-vertical:absolute;mso-position-vertical-relative:page;mso-width-percent:0;mso-height-percent:0;mso-width-relative:page;mso-height-relative:page;v-text-anchor:top" o:gfxdata="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" o:button="t" filled="f" stroked="f">
-                <v:fill o:detectmouseclick="t"/>
-                <v:textbox inset="0,0,0,0">
-                  <w:txbxContent>
-                    <w:p>
-                      <w:pPr>
-                        <w:pStyle w:val="BodyText"/>
-                        <w:spacing w:before="40" w:line="211" w:lineRule="auto"/>
-                        <w:rPr>
-                          <w:rFonts w:ascii="Georgia" w:hAnsi="Georgia" w:cs="Open Sans"/>
-                          <w:sz w:val="20"/>
-                          <w:szCs w:val="20"/>
-                        </w:rPr>
-                      </w:pPr>
-                      <w:r>
-                        <w:rPr>
-                          <w:rFonts w:ascii="Georgia" w:hAnsi="Georgia" w:cs="Open Sans"/>
-                          <w:sz w:val="20"/>
-                          <w:szCs w:val="20"/>
-                        </w:rPr>
-                        <w:t>g</w:t>
-                      </w:r>
-                      <w:r>
-                        <w:rPr>
-                          <w:rFonts w:ascii="Georgia" w:hAnsi="Georgia" w:cs="Open Sans"/>
-                          <w:sz w:val="20"/>
-                          <w:szCs w:val="20"/>
-                        </w:rPr>
-                        <w:t>ithub</w:t>
-                      </w:r>
-                      <w:r>
-                        <w:rPr>
-                          <w:rFonts w:ascii="Georgia" w:hAnsi="Georgia" w:cs="Open Sans"/>
-                          <w:sz w:val="20"/>
-                          <w:szCs w:val="20"/>
-                        </w:rPr>
-                        <w:t>.com/alvii147</w:t>
-                      </w:r>
-                    </w:p>
-                  </w:txbxContent>
-                </v:textbox>
-                <w10:wrap anchorx="page" anchory="page"/>
-              </v:shape>
-            </w:pict>
-          </mc:Fallback>
-        </mc:AlternateContent>
-      </w:r>
-      <w:r>
-        <w:rPr>
-          <w:noProof/>
-          <w:sz w:val="2"/>
-          <w:szCs w:val="2"/>
-        </w:rPr>
-        <w:drawing>
-          <wp:anchor distT="0" distB="0" distL="114300" distR="114300" simplePos="0" relativeHeight="251695104" behindDoc="0" locked="0" layoutInCell="1" allowOverlap="1" wp14:anchorId="3DF43612" wp14:editId="188727D0">
-            <wp:simplePos x="0" y="0"/>
-            <wp:positionH relativeFrom="column">
-              <wp:posOffset>60325</wp:posOffset>
-            </wp:positionH>
-            <wp:positionV relativeFrom="paragraph">
-              <wp:posOffset>575310</wp:posOffset>
-            </wp:positionV>
-            <wp:extent cx="181610" cy="181610"/>
-            <wp:effectExtent l="0" t="0" r="8890" b="8890"/>
-            <wp:wrapNone/>
-            <wp:docPr id="37" name="Picture 37">
-              <a:hlinkClick xmlns:a="http://schemas.openxmlformats.org/drawingml/2006/main" r:id="rId8"/>
-            </wp:docPr>
-            <wp:cNvGraphicFramePr>
-              <a:graphicFrameLocks xmlns:a="http://schemas.openxmlformats.org/drawingml/2006/main" noChangeAspect="1"/>
-            </wp:cNvGraphicFramePr>
-            <a:graphic xmlns:a="http://schemas.openxmlformats.org/drawingml/2006/main">
-              <a:graphicData uri="http://schemas.openxmlformats.org/drawingml/2006/picture">
-                <pic:pic xmlns:pic="http://schemas.openxmlformats.org/drawingml/2006/picture">
-                  <pic:nvPicPr>
-                    <pic:cNvPr id="37" name="Picture 37">
-                      <a:hlinkClick r:id="rId8"/>
-                    </pic:cNvPr>
-                    <pic:cNvPicPr>
-                      <a:picLocks noChangeAspect="1" noChangeArrowheads="1"/>
-                    </pic:cNvPicPr>
-                  </pic:nvPicPr>
-                  <pic:blipFill>
-                    <a:blip r:embed="rId9" cstate="print">
-                      <a:extLst>
-                        <a:ext uri="{28A0092B-C50C-407E-A947-70E740481C1C}">
-                          <a14:useLocalDpi xmlns:a14="http://schemas.microsoft.com/office/drawing/2010/main" val="0"/>
-                        </a:ext>
-                      </a:extLst>
-                    </a:blip>
-                    <a:stretch>
-                      <a:fillRect/>
-                    </a:stretch>
-                  </pic:blipFill>
-                  <pic:spPr bwMode="auto">
-                    <a:xfrm>
-                      <a:off x="0" y="0"/>
-                      <a:ext cx="181610" cy="181610"/>
-                    </a:xfrm>
-                    <a:prstGeom prst="rect">
-                      <a:avLst/>
-                    </a:prstGeom>
-                    <a:noFill/>
-                    <a:ln>
-                      <a:noFill/>
-                    </a:ln>
-                  </pic:spPr>
-                </pic:pic>
-              </a:graphicData>
-            </a:graphic>
-            <wp14:sizeRelH relativeFrom="page">
-              <wp14:pctWidth>0</wp14:pctWidth>
-            </wp14:sizeRelH>
-            <wp14:sizeRelV relativeFrom="page">
-              <wp14:pctHeight>0</wp14:pctHeight>
-            </wp14:sizeRelV>
-          </wp:anchor>
-        </w:drawing>
-      </w:r>
-      <w:r>
-        <w:rPr>
-          <w:noProof/>
-        </w:rPr>
-        <mc:AlternateContent>
-          <mc:Choice Requires="wps">
-            <w:drawing>
-              <wp:anchor distT="0" distB="0" distL="114300" distR="114300" simplePos="0" relativeHeight="251669504" behindDoc="1" locked="0" layoutInCell="1" allowOverlap="1" wp14:anchorId="56F9ECEA" wp14:editId="7B1965E0">
-                <wp:simplePos x="0" y="0"/>
-                <wp:positionH relativeFrom="page">
-                  <wp:posOffset>588010</wp:posOffset>
-                </wp:positionH>
-                <wp:positionV relativeFrom="page">
-                  <wp:posOffset>1165225</wp:posOffset>
-                </wp:positionV>
-                <wp:extent cx="1851660" cy="236220"/>
-                <wp:effectExtent l="0" t="0" r="15240" b="11430"/>
-                <wp:wrapNone/>
-                <wp:docPr id="13" name="Text Box 13">
-                  <a:hlinkClick xmlns:a="http://schemas.openxmlformats.org/drawingml/2006/main" r:id="rId10"/>
-                </wp:docPr>
-                <wp:cNvGraphicFramePr>
-                  <a:graphicFrameLocks xmlns:a="http://schemas.openxmlformats.org/drawingml/2006/main"/>
-                </wp:cNvGraphicFramePr>
-                <a:graphic xmlns:a="http://schemas.openxmlformats.org/drawingml/2006/main">
-                  <a:graphicData uri="http://schemas.microsoft.com/office/word/2010/wordprocessingShape">
-                    <wps:wsp>
-                      <wps:cNvSpPr txBox="1">
-                        <a:spLocks noChangeArrowheads="1"/>
-                      </wps:cNvSpPr>
-                      <wps:spPr bwMode="auto">
-                        <a:xfrm>
-                          <a:off x="0" y="0"/>
-                          <a:ext cx="1851660" cy="236220"/>
-                        </a:xfrm>
-                        <a:prstGeom prst="rect">
-                          <a:avLst/>
-                        </a:prstGeom>
-                        <a:noFill/>
-                        <a:ln>
-                          <a:noFill/>
-                        </a:ln>
-                        <a:extLst>
-                          <a:ext uri="{909E8E84-426E-40DD-AFC4-6F175D3DCCD1}">
-                            <a14:hiddenFill xmlns:a14="http://schemas.microsoft.com/office/drawing/2010/main">
-                              <a:solidFill>
-                                <a:srgbClr val="FFFFFF"/>
-                              </a:solidFill>
-                            </a14:hiddenFill>
-                          </a:ext>
-                          <a:ext uri="{91240B29-F687-4F45-9708-019B960494DF}">
-                            <a14:hiddenLine xmlns:a14="http://schemas.microsoft.com/office/drawing/2010/main" w="9525">
-                              <a:solidFill>
-                                <a:srgbClr val="000000"/>
-                              </a:solidFill>
-                              <a:miter lim="800000"/>
-                              <a:headEnd/>
-                              <a:tailEnd/>
-                            </a14:hiddenLine>
-                          </a:ext>
-                        </a:extLst>
-                      </wps:spPr>
-                      <wps:txbx>
-                        <w:txbxContent>
-                          <w:p>
-                            <w:pPr>
-                              <w:pStyle w:val="BodyText"/>
-                              <w:rPr>
-                                <w:rFonts w:ascii="Georgia" w:hAnsi="Georgia" w:cs="Open Sans"/>
-                                <w:sz w:val="20"/>
-                                <w:szCs w:val="20"/>
-                              </w:rPr>
-                            </w:pPr>
-                            <w:r>
-                              <w:rPr>
-                                <w:rFonts w:ascii="Georgia" w:hAnsi="Georgia" w:cs="Open Sans"/>
-                                <w:sz w:val="20"/>
-                                <w:szCs w:val="20"/>
-                              </w:rPr>
-                              <w:t>linkedin.com/in/</w:t>
-                            </w:r>
-                            <w:proofErr w:type="spellStart"/>
-                            <w:r>
-                              <w:rPr>
-                                <w:rFonts w:ascii="Georgia" w:hAnsi="Georgia" w:cs="Open Sans"/>
-                                <w:sz w:val="20"/>
-                                <w:szCs w:val="20"/>
-                              </w:rPr>
-                              <w:t>zahin</w:t>
-                            </w:r>
-                            <w:proofErr w:type="spellEnd"/>
-                            <w:r>
-                              <w:rPr>
-                                <w:rFonts w:ascii="Georgia" w:hAnsi="Georgia" w:cs="Open Sans"/>
-                                <w:sz w:val="20"/>
-                                <w:szCs w:val="20"/>
-                              </w:rPr>
-                              <w:t>-zaman/</w:t>
-                            </w:r>
-                          </w:p>
-                        </w:txbxContent>
-                      </wps:txbx>
-                      <wps:bodyPr rot="0" vert="horz" wrap="square" lIns="0" tIns="0" rIns="0" bIns="0" anchor="t" anchorCtr="0" upright="1">
-                        <a:noAutofit/>
-                      </wps:bodyPr>
-                    </wps:wsp>
-                  </a:graphicData>
-                </a:graphic>
-                <wp14:sizeRelH relativeFrom="page">
-                  <wp14:pctWidth>0</wp14:pctWidth>
-                </wp14:sizeRelH>
-                <wp14:sizeRelV relativeFrom="page">
-                  <wp14:pctHeight>0</wp14:pctHeight>
-                </wp14:sizeRelV>
-              </wp:anchor>
-            </w:drawing>
-          </mc:Choice>
-          <mc:Fallback>
-            <w:pict>
-              <v:shape w14:anchorId="56F9ECEA" id="Text Box 13" o:spid="_x0000_s1043" type="#_x0000_t202" href="https://www.linkedin.com/in/zahin-zaman/" style="position:absolute;margin-left:46.3pt;margin-top:91.75pt;width:145.8pt;height:18.6pt;z-index:-251646976;visibility:visible;mso-wrap-style:square;mso-width-percent:0;mso-height-percent:0;mso-wrap-distance-left:9pt;mso-wrap-distance-top:0;mso-wrap-distance-right:9pt;mso-wrap-distance-bottom:0;mso-position-horizontal:absolute;mso-position-horizontal-relative:page;mso-position-vertical:absolute;mso-position-vertical-relative:page;mso-width-percent:0;mso-height-percent:0;mso-width-relative:page;mso-height-relative:page;v-text-anchor:top" o:gfxdata="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" o:button="t" filled="f" stroked="f">
-                <v:fill o:detectmouseclick="t"/>
-                <v:textbox inset="0,0,0,0">
-                  <w:txbxContent>
-                    <w:p>
-                      <w:pPr>
-                        <w:pStyle w:val="BodyText"/>
-                        <w:rPr>
-                          <w:rFonts w:ascii="Georgia" w:hAnsi="Georgia" w:cs="Open Sans"/>
-                          <w:sz w:val="20"/>
-                          <w:szCs w:val="20"/>
-                        </w:rPr>
-                      </w:pPr>
-                      <w:r>
-                        <w:rPr>
-                          <w:rFonts w:ascii="Georgia" w:hAnsi="Georgia" w:cs="Open Sans"/>
-                          <w:sz w:val="20"/>
-                          <w:szCs w:val="20"/>
-                        </w:rPr>
-                        <w:t>linkedin.com/in/zahin-zaman/</w:t>
-                      </w:r>
-                    </w:p>
-                  </w:txbxContent>
-                </v:textbox>
-                <w10:wrap anchorx="page" anchory="page"/>
-              </v:shape>
-            </w:pict>
-          </mc:Fallback>
-        </mc:AlternateContent>
-      </w:r>
-      <w:r>
-        <w:rPr>
-          <w:noProof/>
-        </w:rPr>
-        <w:drawing>
-          <wp:anchor distT="0" distB="0" distL="114300" distR="114300" simplePos="0" relativeHeight="251698176" behindDoc="0" locked="0" layoutInCell="1" allowOverlap="1" wp14:anchorId="1543C307" wp14:editId="2126261E">
-            <wp:simplePos x="0" y="0"/>
-            <wp:positionH relativeFrom="margin">
-              <wp:posOffset>62865</wp:posOffset>
-            </wp:positionH>
-            <wp:positionV relativeFrom="paragraph">
-              <wp:posOffset>794121</wp:posOffset>
-            </wp:positionV>
-            <wp:extent cx="181610" cy="181610"/>
-            <wp:effectExtent l="0" t="0" r="8890" b="8890"/>
-            <wp:wrapNone/>
-            <wp:docPr id="39" name="Picture 39" descr="C:\Users\abdou\Desktop\Resumes for Customer\Customer Project\Resume 8\linkedin.png">
-              <a:hlinkClick xmlns:a="http://schemas.openxmlformats.org/drawingml/2006/main" r:id="rId10"/>
-            </wp:docPr>
-            <wp:cNvGraphicFramePr>
-              <a:graphicFrameLocks xmlns:a="http://schemas.openxmlformats.org/drawingml/2006/main" noChangeAspect="1"/>
-            </wp:cNvGraphicFramePr>
-            <a:graphic xmlns:a="http://schemas.openxmlformats.org/drawingml/2006/main">
-              <a:graphicData uri="http://schemas.openxmlformats.org/drawingml/2006/picture">
-                <pic:pic xmlns:pic="http://schemas.openxmlformats.org/drawingml/2006/picture">
-                  <pic:nvPicPr>
-                    <pic:cNvPr id="39" name="Picture 39" descr="C:\Users\abdou\Desktop\Resumes for Customer\Customer Project\Resume 8\linkedin.png">
-                      <a:hlinkClick r:id="rId10"/>
-                    </pic:cNvPr>
-                    <pic:cNvPicPr>
-                      <a:picLocks noChangeAspect="1" noChangeArrowheads="1"/>
-                    </pic:cNvPicPr>
-                  </pic:nvPicPr>
-                  <pic:blipFill>
-                    <a:blip r:embed="rId11" cstate="print">
-                      <a:extLst>
-                        <a:ext uri="{28A0092B-C50C-407E-A947-70E740481C1C}">
-                          <a14:useLocalDpi xmlns:a14="http://schemas.microsoft.com/office/drawing/2010/main" val="0"/>
-                        </a:ext>
-                      </a:extLst>
-                    </a:blip>
-                    <a:srcRect/>
-                    <a:stretch>
-                      <a:fillRect/>
-                    </a:stretch>
-                  </pic:blipFill>
-                  <pic:spPr bwMode="auto">
-                    <a:xfrm>
-                      <a:off x="0" y="0"/>
-                      <a:ext cx="181610" cy="181610"/>
-                    </a:xfrm>
-                    <a:prstGeom prst="rect">
-                      <a:avLst/>
-                    </a:prstGeom>
-                    <a:noFill/>
-                    <a:ln>
-                      <a:noFill/>
-                    </a:ln>
-                  </pic:spPr>
-                </pic:pic>
-              </a:graphicData>
-            </a:graphic>
-            <wp14:sizeRelH relativeFrom="margin">
-              <wp14:pctWidth>0</wp14:pctWidth>
-            </wp14:sizeRelH>
-            <wp14:sizeRelV relativeFrom="margin">
-              <wp14:pctHeight>0</wp14:pctHeight>
-            </wp14:sizeRelV>
-          </wp:anchor>
-        </w:drawing>
-      </w:r>
-      <w:r>
-        <w:rPr>
-          <w:noProof/>
           <w:lang w:val="fr-FR" w:eastAsia="fr-FR"/>
         </w:rPr>
         <mc:AlternateContent>
           <mc:Choice Requires="wps">
             <w:drawing>
-              <wp:anchor distT="0" distB="0" distL="114300" distR="114300" simplePos="0" relativeHeight="251709440" behindDoc="1" locked="0" layoutInCell="1" allowOverlap="1" wp14:anchorId="7C3C8D53" wp14:editId="4F910193">
+              <wp:anchor distT="0" distB="0" distL="114300" distR="114300" simplePos="0" relativeHeight="251709440" behindDoc="1" locked="0" layoutInCell="1" allowOverlap="1" wp14:anchorId="7C3C8D53" wp14:editId="00B6D86A">
                 <wp:simplePos x="0" y="0"/>
                 <wp:positionH relativeFrom="margin">
                   <wp:posOffset>2717800</wp:posOffset>
@@ -6571,7 +6819,15 @@
                                 <w:sz w:val="22"/>
                                 <w:szCs w:val="22"/>
                               </w:rPr>
-                              <w:t>C, C++, Python, Perl,</w:t>
+                              <w:t xml:space="preserve">C, C++, Python, </w:t>
+                            </w:r>
+                            <w:r>
+                              <w:rPr>
+                                <w:rFonts w:ascii="Georgia" w:hAnsi="Georgia" w:cs="Open Sans"/>
+                                <w:sz w:val="22"/>
+                                <w:szCs w:val="22"/>
+                              </w:rPr>
+                              <w:t>HTML, CSS,</w:t>
                             </w:r>
                             <w:r>
                               <w:rPr>
@@ -6597,7 +6853,23 @@
                                 <w:sz w:val="22"/>
                                 <w:szCs w:val="22"/>
                               </w:rPr>
-                              <w:t>, HTML, CSS,</w:t>
+                              <w:t>,</w:t>
+                            </w:r>
+                            <w:r>
+                              <w:rPr>
+                                <w:rFonts w:ascii="Georgia" w:hAnsi="Georgia" w:cs="Open Sans"/>
+                                <w:sz w:val="22"/>
+                                <w:szCs w:val="22"/>
+                              </w:rPr>
+                              <w:t xml:space="preserve"> Perl</w:t>
+                            </w:r>
+                            <w:r>
+                              <w:rPr>
+                                <w:rFonts w:ascii="Georgia" w:hAnsi="Georgia" w:cs="Open Sans"/>
+                                <w:sz w:val="22"/>
+                                <w:szCs w:val="22"/>
+                              </w:rPr>
+                              <w:t>,</w:t>
                             </w:r>
                             <w:r>
                               <w:rPr>
@@ -6661,18 +6933,102 @@
                                 <w:sz w:val="22"/>
                                 <w:szCs w:val="22"/>
                               </w:rPr>
-                              <w:t xml:space="preserve"> Windows,</w:t>
-                            </w:r>
-                            <w:r>
-                              <w:rPr>
-                                <w:rFonts w:ascii="Georgia" w:hAnsi="Georgia" w:cs="Open Sans"/>
-                                <w:sz w:val="22"/>
-                                <w:szCs w:val="22"/>
-                              </w:rPr>
-                              <w:t xml:space="preserve"> Android, Git, ClearCase, Synopsys VCS,</w:t>
-                            </w:r>
-                            <w:bookmarkStart w:id="0" w:name="_GoBack"/>
-                            <w:bookmarkEnd w:id="0"/>
+                              <w:t xml:space="preserve"> Windows</w:t>
+                            </w:r>
+                            <w:r>
+                              <w:rPr>
+                                <w:rFonts w:ascii="Georgia" w:hAnsi="Georgia" w:cs="Open Sans"/>
+                                <w:sz w:val="22"/>
+                                <w:szCs w:val="22"/>
+                              </w:rPr>
+                              <w:t>, Git</w:t>
+                            </w:r>
+                            <w:r>
+                              <w:rPr>
+                                <w:rFonts w:ascii="Georgia" w:hAnsi="Georgia" w:cs="Open Sans"/>
+                                <w:sz w:val="22"/>
+                                <w:szCs w:val="22"/>
+                              </w:rPr>
+                              <w:t xml:space="preserve">, </w:t>
+                            </w:r>
+                            <w:proofErr w:type="spellStart"/>
+                            <w:r>
+                              <w:rPr>
+                                <w:rFonts w:ascii="Georgia" w:hAnsi="Georgia" w:cs="Open Sans"/>
+                                <w:sz w:val="22"/>
+                                <w:szCs w:val="22"/>
+                              </w:rPr>
+                              <w:t>Tensorflow</w:t>
+                            </w:r>
+                            <w:proofErr w:type="spellEnd"/>
+                            <w:r>
+                              <w:rPr>
+                                <w:rFonts w:ascii="Georgia" w:hAnsi="Georgia" w:cs="Open Sans"/>
+                                <w:sz w:val="22"/>
+                                <w:szCs w:val="22"/>
+                              </w:rPr>
+                              <w:t xml:space="preserve">, </w:t>
+                            </w:r>
+                            <w:proofErr w:type="spellStart"/>
+                            <w:r>
+                              <w:rPr>
+                                <w:rFonts w:ascii="Georgia" w:hAnsi="Georgia" w:cs="Open Sans"/>
+                                <w:sz w:val="22"/>
+                                <w:szCs w:val="22"/>
+                              </w:rPr>
+                              <w:t>Keras</w:t>
+                            </w:r>
+                            <w:proofErr w:type="spellEnd"/>
+                            <w:r>
+                              <w:rPr>
+                                <w:rFonts w:ascii="Georgia" w:hAnsi="Georgia" w:cs="Open Sans"/>
+                                <w:sz w:val="22"/>
+                                <w:szCs w:val="22"/>
+                              </w:rPr>
+                              <w:t>,</w:t>
+                            </w:r>
+                            <w:r>
+                              <w:rPr>
+                                <w:rFonts w:ascii="Georgia" w:hAnsi="Georgia" w:cs="Open Sans"/>
+                                <w:sz w:val="22"/>
+                                <w:szCs w:val="22"/>
+                              </w:rPr>
+                              <w:t xml:space="preserve"> </w:t>
+                            </w:r>
+                            <w:proofErr w:type="spellStart"/>
+                            <w:r>
+                              <w:rPr>
+                                <w:rFonts w:ascii="Georgia" w:hAnsi="Georgia" w:cs="Open Sans"/>
+                                <w:sz w:val="22"/>
+                                <w:szCs w:val="22"/>
+                              </w:rPr>
+                              <w:t>scikit</w:t>
+                            </w:r>
+                            <w:proofErr w:type="spellEnd"/>
+                            <w:r>
+                              <w:rPr>
+                                <w:rFonts w:ascii="Georgia" w:hAnsi="Georgia" w:cs="Open Sans"/>
+                                <w:sz w:val="22"/>
+                                <w:szCs w:val="22"/>
+                              </w:rPr>
+                              <w:t>-</w:t>
+                            </w:r>
+                            <w:r>
+                              <w:rPr>
+                                <w:rFonts w:ascii="Georgia" w:hAnsi="Georgia" w:cs="Open Sans"/>
+                                <w:sz w:val="22"/>
+                                <w:szCs w:val="22"/>
+                              </w:rPr>
+                              <w:t>learn</w:t>
+                            </w:r>
+                            <w:r>
+                              <w:rPr>
+                                <w:rFonts w:ascii="Georgia" w:hAnsi="Georgia" w:cs="Open Sans"/>
+                                <w:sz w:val="22"/>
+                                <w:szCs w:val="22"/>
+                              </w:rPr>
+                              <w:t>,</w:t>
+                            </w:r>
                             <w:r>
                               <w:rPr>
                                 <w:rFonts w:ascii="Georgia" w:hAnsi="Georgia" w:cs="Open Sans"/>
@@ -6687,65 +7043,15 @@
                                 <w:sz w:val="22"/>
                                 <w:szCs w:val="22"/>
                               </w:rPr>
-                              <w:t xml:space="preserve"> TensorFlow,</w:t>
-                            </w:r>
-                            <w:r>
-                              <w:rPr>
-                                <w:rFonts w:ascii="Georgia" w:hAnsi="Georgia" w:cs="Open Sans"/>
-                                <w:sz w:val="22"/>
-                                <w:szCs w:val="22"/>
-                              </w:rPr>
-                              <w:t xml:space="preserve"> </w:t>
-                            </w:r>
-                            <w:proofErr w:type="spellStart"/>
-                            <w:r>
-                              <w:rPr>
-                                <w:rFonts w:ascii="Georgia" w:hAnsi="Georgia" w:cs="Open Sans"/>
-                                <w:sz w:val="22"/>
-                                <w:szCs w:val="22"/>
-                              </w:rPr>
-                              <w:t>Keras</w:t>
-                            </w:r>
-                            <w:proofErr w:type="spellEnd"/>
-                            <w:r>
-                              <w:rPr>
-                                <w:rFonts w:ascii="Georgia" w:hAnsi="Georgia" w:cs="Open Sans"/>
-                                <w:sz w:val="22"/>
-                                <w:szCs w:val="22"/>
-                              </w:rPr>
-                              <w:t>,</w:t>
-                            </w:r>
-                            <w:r>
-                              <w:rPr>
-                                <w:rFonts w:ascii="Georgia" w:hAnsi="Georgia" w:cs="Open Sans"/>
-                                <w:sz w:val="22"/>
-                                <w:szCs w:val="22"/>
-                              </w:rPr>
-                              <w:t xml:space="preserve"> </w:t>
-                            </w:r>
-                            <w:r>
-                              <w:rPr>
-                                <w:rFonts w:ascii="Georgia" w:hAnsi="Georgia" w:cs="Open Sans"/>
-                                <w:sz w:val="22"/>
-                                <w:szCs w:val="22"/>
-                              </w:rPr>
-                              <w:t>Flask</w:t>
-                            </w:r>
-                            <w:r>
-                              <w:rPr>
-                                <w:rFonts w:ascii="Georgia" w:hAnsi="Georgia" w:cs="Open Sans"/>
-                                <w:sz w:val="22"/>
-                                <w:szCs w:val="22"/>
-                              </w:rPr>
-                              <w:t>,</w:t>
-                            </w:r>
-                            <w:r>
-                              <w:rPr>
-                                <w:rFonts w:ascii="Georgia" w:hAnsi="Georgia" w:cs="Open Sans"/>
-                                <w:sz w:val="22"/>
-                                <w:szCs w:val="22"/>
-                              </w:rPr>
-                              <w:t xml:space="preserve"> Qt</w:t>
+                              <w:t xml:space="preserve"> Django,</w:t>
+                            </w:r>
+                            <w:r>
+                              <w:rPr>
+                                <w:rFonts w:ascii="Georgia" w:hAnsi="Georgia" w:cs="Open Sans"/>
+                                <w:sz w:val="22"/>
+                                <w:szCs w:val="22"/>
+                              </w:rPr>
+                              <w:t xml:space="preserve"> Flask, PyQt5</w:t>
                             </w:r>
                           </w:p>
                           <w:p>
@@ -6799,11 +7105,7 @@
           </mc:Choice>
           <mc:Fallback>
             <w:pict>
-              <v:shapetype w14:anchorId="7C3C8D53" id="_x0000_t202" coordsize="21600,21600" o:spt="202" path="m,l,21600r21600,l21600,xe">
-                <v:stroke joinstyle="miter"/>
-                <v:path gradientshapeok="t" o:connecttype="rect"/>
-              </v:shapetype>
-              <v:shape id="Text Box 18" o:spid="_x0000_s1044" type="#_x0000_t202" style="position:absolute;margin-left:214pt;margin-top:37.8pt;width:332.8pt;height:64.2pt;z-index:-251607040;visibility:visible;mso-wrap-style:square;mso-width-percent:0;mso-height-percent:0;mso-wrap-distance-left:9pt;mso-wrap-distance-top:0;mso-wrap-distance-right:9pt;mso-wrap-distance-bottom:0;mso-position-horizontal:absolute;mso-position-horizontal-relative:margin;mso-position-vertical:absolute;mso-position-vertical-relative:page;mso-width-percent:0;mso-height-percent:0;mso-width-relative:page;mso-height-relative:page;v-text-anchor:top" o:gfxdata="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" filled="f" stroked="f">
+              <v:shape w14:anchorId="7C3C8D53" id="Text Box 18" o:spid="_x0000_s1045" type="#_x0000_t202" style="position:absolute;margin-left:214pt;margin-top:37.8pt;width:332.8pt;height:64.2pt;z-index:-251607040;visibility:visible;mso-wrap-style:square;mso-width-percent:0;mso-height-percent:0;mso-wrap-distance-left:9pt;mso-wrap-distance-top:0;mso-wrap-distance-right:9pt;mso-wrap-distance-bottom:0;mso-position-horizontal:absolute;mso-position-horizontal-relative:margin;mso-position-vertical:absolute;mso-position-vertical-relative:page;mso-width-percent:0;mso-height-percent:0;mso-width-relative:page;mso-height-relative:page;v-text-anchor:top" o:gfxdata="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" filled="f" stroked="f">
                 <v:textbox inset="0,0,0,0">
                   <w:txbxContent>
                     <w:p>
@@ -6833,7 +7135,15 @@
                           <w:sz w:val="22"/>
                           <w:szCs w:val="22"/>
                         </w:rPr>
-                        <w:t>C, C++, Python, Perl,</w:t>
+                        <w:t xml:space="preserve">C, C++, Python, </w:t>
+                      </w:r>
+                      <w:r>
+                        <w:rPr>
+                          <w:rFonts w:ascii="Georgia" w:hAnsi="Georgia" w:cs="Open Sans"/>
+                          <w:sz w:val="22"/>
+                          <w:szCs w:val="22"/>
+                        </w:rPr>
+                        <w:t>HTML, CSS,</w:t>
                       </w:r>
                       <w:r>
                         <w:rPr>
@@ -6859,7 +7169,23 @@
                           <w:sz w:val="22"/>
                           <w:szCs w:val="22"/>
                         </w:rPr>
-                        <w:t>, HTML, CSS,</w:t>
+                        <w:t>,</w:t>
+                      </w:r>
+                      <w:r>
+                        <w:rPr>
+                          <w:rFonts w:ascii="Georgia" w:hAnsi="Georgia" w:cs="Open Sans"/>
+                          <w:sz w:val="22"/>
+                          <w:szCs w:val="22"/>
+                        </w:rPr>
+                        <w:t xml:space="preserve"> Perl</w:t>
+                      </w:r>
+                      <w:r>
+                        <w:rPr>
+                          <w:rFonts w:ascii="Georgia" w:hAnsi="Georgia" w:cs="Open Sans"/>
+                          <w:sz w:val="22"/>
+                          <w:szCs w:val="22"/>
+                        </w:rPr>
+                        <w:t>,</w:t>
                       </w:r>
                       <w:r>
                         <w:rPr>
@@ -6923,18 +7249,102 @@
                           <w:sz w:val="22"/>
                           <w:szCs w:val="22"/>
                         </w:rPr>
-                        <w:t xml:space="preserve"> Windows,</w:t>
-                      </w:r>
-                      <w:r>
-                        <w:rPr>
-                          <w:rFonts w:ascii="Georgia" w:hAnsi="Georgia" w:cs="Open Sans"/>
-                          <w:sz w:val="22"/>
-                          <w:szCs w:val="22"/>
-                        </w:rPr>
-                        <w:t xml:space="preserve"> Android, Git, ClearCase, Synopsys VCS,</w:t>
-                      </w:r>
-                      <w:bookmarkStart w:id="1" w:name="_GoBack"/>
-                      <w:bookmarkEnd w:id="1"/>
+                        <w:t xml:space="preserve"> Windows</w:t>
+                      </w:r>
+                      <w:r>
+                        <w:rPr>
+                          <w:rFonts w:ascii="Georgia" w:hAnsi="Georgia" w:cs="Open Sans"/>
+                          <w:sz w:val="22"/>
+                          <w:szCs w:val="22"/>
+                        </w:rPr>
+                        <w:t>, Git</w:t>
+                      </w:r>
+                      <w:r>
+                        <w:rPr>
+                          <w:rFonts w:ascii="Georgia" w:hAnsi="Georgia" w:cs="Open Sans"/>
+                          <w:sz w:val="22"/>
+                          <w:szCs w:val="22"/>
+                        </w:rPr>
+                        <w:t xml:space="preserve">, </w:t>
+                      </w:r>
+                      <w:proofErr w:type="spellStart"/>
+                      <w:r>
+                        <w:rPr>
+                          <w:rFonts w:ascii="Georgia" w:hAnsi="Georgia" w:cs="Open Sans"/>
+                          <w:sz w:val="22"/>
+                          <w:szCs w:val="22"/>
+                        </w:rPr>
+                        <w:t>Tensorflow</w:t>
+                      </w:r>
+                      <w:proofErr w:type="spellEnd"/>
+                      <w:r>
+                        <w:rPr>
+                          <w:rFonts w:ascii="Georgia" w:hAnsi="Georgia" w:cs="Open Sans"/>
+                          <w:sz w:val="22"/>
+                          <w:szCs w:val="22"/>
+                        </w:rPr>
+                        <w:t xml:space="preserve">, </w:t>
+                      </w:r>
+                      <w:proofErr w:type="spellStart"/>
+                      <w:r>
+                        <w:rPr>
+                          <w:rFonts w:ascii="Georgia" w:hAnsi="Georgia" w:cs="Open Sans"/>
+                          <w:sz w:val="22"/>
+                          <w:szCs w:val="22"/>
+                        </w:rPr>
+                        <w:t>Keras</w:t>
+                      </w:r>
+                      <w:proofErr w:type="spellEnd"/>
+                      <w:r>
+                        <w:rPr>
+                          <w:rFonts w:ascii="Georgia" w:hAnsi="Georgia" w:cs="Open Sans"/>
+                          <w:sz w:val="22"/>
+                          <w:szCs w:val="22"/>
+                        </w:rPr>
+                        <w:t>,</w:t>
+                      </w:r>
+                      <w:r>
+                        <w:rPr>
+                          <w:rFonts w:ascii="Georgia" w:hAnsi="Georgia" w:cs="Open Sans"/>
+                          <w:sz w:val="22"/>
+                          <w:szCs w:val="22"/>
+                        </w:rPr>
+                        <w:t xml:space="preserve"> </w:t>
+                      </w:r>
+                      <w:proofErr w:type="spellStart"/>
+                      <w:r>
+                        <w:rPr>
+                          <w:rFonts w:ascii="Georgia" w:hAnsi="Georgia" w:cs="Open Sans"/>
+                          <w:sz w:val="22"/>
+                          <w:szCs w:val="22"/>
+                        </w:rPr>
+                        <w:t>scikit</w:t>
+                      </w:r>
+                      <w:proofErr w:type="spellEnd"/>
+                      <w:r>
+                        <w:rPr>
+                          <w:rFonts w:ascii="Georgia" w:hAnsi="Georgia" w:cs="Open Sans"/>
+                          <w:sz w:val="22"/>
+                          <w:szCs w:val="22"/>
+                        </w:rPr>
+                        <w:t>-</w:t>
+                      </w:r>
+                      <w:r>
+                        <w:rPr>
+                          <w:rFonts w:ascii="Georgia" w:hAnsi="Georgia" w:cs="Open Sans"/>
+                          <w:sz w:val="22"/>
+                          <w:szCs w:val="22"/>
+                        </w:rPr>
+                        <w:t>learn</w:t>
+                      </w:r>
+                      <w:r>
+                        <w:rPr>
+                          <w:rFonts w:ascii="Georgia" w:hAnsi="Georgia" w:cs="Open Sans"/>
+                          <w:sz w:val="22"/>
+                          <w:szCs w:val="22"/>
+                        </w:rPr>
+                        <w:t>,</w:t>
+                      </w:r>
                       <w:r>
                         <w:rPr>
                           <w:rFonts w:ascii="Georgia" w:hAnsi="Georgia" w:cs="Open Sans"/>
@@ -6949,65 +7359,15 @@
                           <w:sz w:val="22"/>
                           <w:szCs w:val="22"/>
                         </w:rPr>
-                        <w:t xml:space="preserve"> TensorFlow,</w:t>
-                      </w:r>
-                      <w:r>
-                        <w:rPr>
-                          <w:rFonts w:ascii="Georgia" w:hAnsi="Georgia" w:cs="Open Sans"/>
-                          <w:sz w:val="22"/>
-                          <w:szCs w:val="22"/>
-                        </w:rPr>
-                        <w:t xml:space="preserve"> </w:t>
-                      </w:r>
-                      <w:proofErr w:type="spellStart"/>
-                      <w:r>
-                        <w:rPr>
-                          <w:rFonts w:ascii="Georgia" w:hAnsi="Georgia" w:cs="Open Sans"/>
-                          <w:sz w:val="22"/>
-                          <w:szCs w:val="22"/>
-                        </w:rPr>
-                        <w:t>Keras</w:t>
-                      </w:r>
-                      <w:proofErr w:type="spellEnd"/>
-                      <w:r>
-                        <w:rPr>
-                          <w:rFonts w:ascii="Georgia" w:hAnsi="Georgia" w:cs="Open Sans"/>
-                          <w:sz w:val="22"/>
-                          <w:szCs w:val="22"/>
-                        </w:rPr>
-                        <w:t>,</w:t>
-                      </w:r>
-                      <w:r>
-                        <w:rPr>
-                          <w:rFonts w:ascii="Georgia" w:hAnsi="Georgia" w:cs="Open Sans"/>
-                          <w:sz w:val="22"/>
-                          <w:szCs w:val="22"/>
-                        </w:rPr>
-                        <w:t xml:space="preserve"> </w:t>
-                      </w:r>
-                      <w:r>
-                        <w:rPr>
-                          <w:rFonts w:ascii="Georgia" w:hAnsi="Georgia" w:cs="Open Sans"/>
-                          <w:sz w:val="22"/>
-                          <w:szCs w:val="22"/>
-                        </w:rPr>
-                        <w:t>Flask</w:t>
-                      </w:r>
-                      <w:r>
-                        <w:rPr>
-                          <w:rFonts w:ascii="Georgia" w:hAnsi="Georgia" w:cs="Open Sans"/>
-                          <w:sz w:val="22"/>
-                          <w:szCs w:val="22"/>
-                        </w:rPr>
-                        <w:t>,</w:t>
-                      </w:r>
-                      <w:r>
-                        <w:rPr>
-                          <w:rFonts w:ascii="Georgia" w:hAnsi="Georgia" w:cs="Open Sans"/>
-                          <w:sz w:val="22"/>
-                          <w:szCs w:val="22"/>
-                        </w:rPr>
-                        <w:t xml:space="preserve"> Qt</w:t>
+                        <w:t xml:space="preserve"> Django,</w:t>
+                      </w:r>
+                      <w:r>
+                        <w:rPr>
+                          <w:rFonts w:ascii="Georgia" w:hAnsi="Georgia" w:cs="Open Sans"/>
+                          <w:sz w:val="22"/>
+                          <w:szCs w:val="22"/>
+                        </w:rPr>
+                        <w:t xml:space="preserve"> Flask, PyQt5</w:t>
                       </w:r>
                     </w:p>
                     <w:p>

</xml_diff>

<commit_message>
updated wind river job title
</commit_message>
<xml_diff>
--- a/Resume.docx
+++ b/Resume.docx
@@ -3036,8 +3036,6 @@
                               </w:rPr>
                               <w:t>coordinates</w:t>
                             </w:r>
-                            <w:bookmarkStart w:id="0" w:name="_GoBack"/>
-                            <w:bookmarkEnd w:id="0"/>
                           </w:p>
                         </w:txbxContent>
                       </wps:txbx>
@@ -3382,8 +3380,6 @@
                         </w:rPr>
                         <w:t>coordinates</w:t>
                       </w:r>
-                      <w:bookmarkStart w:id="1" w:name="_GoBack"/>
-                      <w:bookmarkEnd w:id="1"/>
                     </w:p>
                   </w:txbxContent>
                 </v:textbox>
@@ -4152,8 +4148,20 @@
                                 <w:sz w:val="24"/>
                                 <w:szCs w:val="24"/>
                               </w:rPr>
-                              <w:t>Software Development &amp; Testing Engineer</w:t>
-                            </w:r>
+                              <w:t>Software Develop</w:t>
+                            </w:r>
+                            <w:r>
+                              <w:rPr>
+                                <w:rFonts w:ascii="Georgia" w:hAnsi="Georgia"/>
+                                <w:b/>
+                                <w:color w:val="990000"/>
+                                <w:sz w:val="24"/>
+                                <w:szCs w:val="24"/>
+                              </w:rPr>
+                              <w:t>er</w:t>
+                            </w:r>
+                            <w:bookmarkStart w:id="0" w:name="_GoBack"/>
+                            <w:bookmarkEnd w:id="0"/>
                           </w:p>
                           <w:p>
                             <w:pPr>
@@ -4504,8 +4512,20 @@
                           <w:sz w:val="24"/>
                           <w:szCs w:val="24"/>
                         </w:rPr>
-                        <w:t>Software Development &amp; Testing Engineer</w:t>
-                      </w:r>
+                        <w:t>Software Develop</w:t>
+                      </w:r>
+                      <w:r>
+                        <w:rPr>
+                          <w:rFonts w:ascii="Georgia" w:hAnsi="Georgia"/>
+                          <w:b/>
+                          <w:color w:val="990000"/>
+                          <w:sz w:val="24"/>
+                          <w:szCs w:val="24"/>
+                        </w:rPr>
+                        <w:t>er</w:t>
+                      </w:r>
+                      <w:bookmarkStart w:id="1" w:name="_GoBack"/>
+                      <w:bookmarkEnd w:id="1"/>
                     </w:p>
                     <w:p>
                       <w:pPr>

</xml_diff>

<commit_message>
updated last work experience
</commit_message>
<xml_diff>
--- a/Resume.docx
+++ b/Resume.docx
@@ -4160,8 +4160,6 @@
                               </w:rPr>
                               <w:t>er</w:t>
                             </w:r>
-                            <w:bookmarkStart w:id="0" w:name="_GoBack"/>
-                            <w:bookmarkEnd w:id="0"/>
                           </w:p>
                           <w:p>
                             <w:pPr>
@@ -4382,7 +4380,23 @@
                                 <w:sz w:val="20"/>
                                 <w:szCs w:val="20"/>
                               </w:rPr>
-                              <w:t xml:space="preserve">that assists in writing git commit messages, verifies </w:t>
+                              <w:t>that assists in writing git commit messages,</w:t>
+                            </w:r>
+                            <w:r>
+                              <w:rPr>
+                                <w:rFonts w:ascii="Georgia" w:hAnsi="Georgia" w:cs="Open Sans"/>
+                                <w:sz w:val="20"/>
+                                <w:szCs w:val="20"/>
+                              </w:rPr>
+                              <w:t xml:space="preserve"> and</w:t>
+                            </w:r>
+                            <w:r>
+                              <w:rPr>
+                                <w:rFonts w:ascii="Georgia" w:hAnsi="Georgia" w:cs="Open Sans"/>
+                                <w:sz w:val="20"/>
+                                <w:szCs w:val="20"/>
+                              </w:rPr>
+                              <w:t xml:space="preserve"> verifies </w:t>
                             </w:r>
                             <w:r>
                               <w:rPr>
@@ -4410,7 +4424,15 @@
                                 <w:sz w:val="20"/>
                                 <w:szCs w:val="20"/>
                               </w:rPr>
-                              <w:t xml:space="preserve"> issues and code reviews</w:t>
+                              <w:t xml:space="preserve"> issue and code review</w:t>
+                            </w:r>
+                            <w:r>
+                              <w:rPr>
+                                <w:rFonts w:ascii="Georgia" w:hAnsi="Georgia" w:cs="Open Sans"/>
+                                <w:sz w:val="20"/>
+                                <w:szCs w:val="20"/>
+                              </w:rPr>
+                              <w:t xml:space="preserve"> status</w:t>
                             </w:r>
                           </w:p>
                           <w:p>
@@ -4459,16 +4481,58 @@
                                 <w:sz w:val="20"/>
                                 <w:szCs w:val="20"/>
                               </w:rPr>
-                              <w:t xml:space="preserve">script </w:t>
-                            </w:r>
-                            <w:r>
-                              <w:rPr>
-                                <w:rFonts w:ascii="Georgia" w:hAnsi="Georgia" w:cs="Open Sans"/>
-                                <w:sz w:val="20"/>
-                                <w:szCs w:val="20"/>
-                              </w:rPr>
-                              <w:t>to block restricted commits and echo terminal warning</w:t>
-                            </w:r>
+                              <w:t>s</w:t>
+                            </w:r>
+                            <w:r>
+                              <w:rPr>
+                                <w:rFonts w:ascii="Georgia" w:hAnsi="Georgia" w:cs="Open Sans"/>
+                                <w:sz w:val="20"/>
+                                <w:szCs w:val="20"/>
+                              </w:rPr>
+                              <w:t>cript</w:t>
+                            </w:r>
+                            <w:r>
+                              <w:rPr>
+                                <w:rFonts w:ascii="Georgia" w:hAnsi="Georgia" w:cs="Open Sans"/>
+                                <w:sz w:val="20"/>
+                                <w:szCs w:val="20"/>
+                              </w:rPr>
+                              <w:t xml:space="preserve"> </w:t>
+                            </w:r>
+                            <w:r>
+                              <w:rPr>
+                                <w:rFonts w:ascii="Georgia" w:hAnsi="Georgia" w:cs="Open Sans"/>
+                                <w:sz w:val="20"/>
+                                <w:szCs w:val="20"/>
+                              </w:rPr>
+                              <w:t xml:space="preserve">to </w:t>
+                            </w:r>
+                            <w:r>
+                              <w:rPr>
+                                <w:rFonts w:ascii="Georgia" w:hAnsi="Georgia" w:cs="Open Sans"/>
+                                <w:sz w:val="20"/>
+                                <w:szCs w:val="20"/>
+                              </w:rPr>
+                              <w:t>detect and block commits on restricted files</w:t>
+                            </w:r>
+                            <w:r>
+                              <w:rPr>
+                                <w:rFonts w:ascii="Georgia" w:hAnsi="Georgia" w:cs="Open Sans"/>
+                                <w:sz w:val="20"/>
+                                <w:szCs w:val="20"/>
+                              </w:rPr>
+                              <w:t xml:space="preserve"> and </w:t>
+                            </w:r>
+                            <w:r>
+                              <w:rPr>
+                                <w:rFonts w:ascii="Georgia" w:hAnsi="Georgia" w:cs="Open Sans"/>
+                                <w:sz w:val="20"/>
+                                <w:szCs w:val="20"/>
+                              </w:rPr>
+                              <w:t>identify file author</w:t>
+                            </w:r>
+                            <w:bookmarkStart w:id="0" w:name="_GoBack"/>
+                            <w:bookmarkEnd w:id="0"/>
                           </w:p>
                         </w:txbxContent>
                       </wps:txbx>
@@ -4524,8 +4588,6 @@
                         </w:rPr>
                         <w:t>er</w:t>
                       </w:r>
-                      <w:bookmarkStart w:id="1" w:name="_GoBack"/>
-                      <w:bookmarkEnd w:id="1"/>
                     </w:p>
                     <w:p>
                       <w:pPr>
@@ -4746,7 +4808,23 @@
                           <w:sz w:val="20"/>
                           <w:szCs w:val="20"/>
                         </w:rPr>
-                        <w:t xml:space="preserve">that assists in writing git commit messages, verifies </w:t>
+                        <w:t>that assists in writing git commit messages,</w:t>
+                      </w:r>
+                      <w:r>
+                        <w:rPr>
+                          <w:rFonts w:ascii="Georgia" w:hAnsi="Georgia" w:cs="Open Sans"/>
+                          <w:sz w:val="20"/>
+                          <w:szCs w:val="20"/>
+                        </w:rPr>
+                        <w:t xml:space="preserve"> and</w:t>
+                      </w:r>
+                      <w:r>
+                        <w:rPr>
+                          <w:rFonts w:ascii="Georgia" w:hAnsi="Georgia" w:cs="Open Sans"/>
+                          <w:sz w:val="20"/>
+                          <w:szCs w:val="20"/>
+                        </w:rPr>
+                        <w:t xml:space="preserve"> verifies </w:t>
                       </w:r>
                       <w:r>
                         <w:rPr>
@@ -4774,7 +4852,15 @@
                           <w:sz w:val="20"/>
                           <w:szCs w:val="20"/>
                         </w:rPr>
-                        <w:t xml:space="preserve"> issues and code reviews</w:t>
+                        <w:t xml:space="preserve"> issue and code review</w:t>
+                      </w:r>
+                      <w:r>
+                        <w:rPr>
+                          <w:rFonts w:ascii="Georgia" w:hAnsi="Georgia" w:cs="Open Sans"/>
+                          <w:sz w:val="20"/>
+                          <w:szCs w:val="20"/>
+                        </w:rPr>
+                        <w:t xml:space="preserve"> status</w:t>
                       </w:r>
                     </w:p>
                     <w:p>
@@ -4823,16 +4909,58 @@
                           <w:sz w:val="20"/>
                           <w:szCs w:val="20"/>
                         </w:rPr>
-                        <w:t xml:space="preserve">script </w:t>
-                      </w:r>
-                      <w:r>
-                        <w:rPr>
-                          <w:rFonts w:ascii="Georgia" w:hAnsi="Georgia" w:cs="Open Sans"/>
-                          <w:sz w:val="20"/>
-                          <w:szCs w:val="20"/>
-                        </w:rPr>
-                        <w:t>to block restricted commits and echo terminal warning</w:t>
-                      </w:r>
+                        <w:t>s</w:t>
+                      </w:r>
+                      <w:r>
+                        <w:rPr>
+                          <w:rFonts w:ascii="Georgia" w:hAnsi="Georgia" w:cs="Open Sans"/>
+                          <w:sz w:val="20"/>
+                          <w:szCs w:val="20"/>
+                        </w:rPr>
+                        <w:t>cript</w:t>
+                      </w:r>
+                      <w:r>
+                        <w:rPr>
+                          <w:rFonts w:ascii="Georgia" w:hAnsi="Georgia" w:cs="Open Sans"/>
+                          <w:sz w:val="20"/>
+                          <w:szCs w:val="20"/>
+                        </w:rPr>
+                        <w:t xml:space="preserve"> </w:t>
+                      </w:r>
+                      <w:r>
+                        <w:rPr>
+                          <w:rFonts w:ascii="Georgia" w:hAnsi="Georgia" w:cs="Open Sans"/>
+                          <w:sz w:val="20"/>
+                          <w:szCs w:val="20"/>
+                        </w:rPr>
+                        <w:t xml:space="preserve">to </w:t>
+                      </w:r>
+                      <w:r>
+                        <w:rPr>
+                          <w:rFonts w:ascii="Georgia" w:hAnsi="Georgia" w:cs="Open Sans"/>
+                          <w:sz w:val="20"/>
+                          <w:szCs w:val="20"/>
+                        </w:rPr>
+                        <w:t>detect and block commits on restricted files</w:t>
+                      </w:r>
+                      <w:r>
+                        <w:rPr>
+                          <w:rFonts w:ascii="Georgia" w:hAnsi="Georgia" w:cs="Open Sans"/>
+                          <w:sz w:val="20"/>
+                          <w:szCs w:val="20"/>
+                        </w:rPr>
+                        <w:t xml:space="preserve"> and </w:t>
+                      </w:r>
+                      <w:r>
+                        <w:rPr>
+                          <w:rFonts w:ascii="Georgia" w:hAnsi="Georgia" w:cs="Open Sans"/>
+                          <w:sz w:val="20"/>
+                          <w:szCs w:val="20"/>
+                        </w:rPr>
+                        <w:t>identify file author</w:t>
+                      </w:r>
+                      <w:bookmarkStart w:id="1" w:name="_GoBack"/>
+                      <w:bookmarkEnd w:id="1"/>
                     </w:p>
                   </w:txbxContent>
                 </v:textbox>

</xml_diff>